<commit_message>
Still working on Normal form games
</commit_message>
<xml_diff>
--- a/Course_Notes/Lecture_2-Normal_Form_Games.docx
+++ b/Course_Notes/Lecture_2-Normal_Form_Games.docx
@@ -440,7 +440,7 @@
     </w:p>
     <w:p>
       <w:r>
-        <w:t xml:space="preserve">A natrual way of representing a two player normal form game is using a</w:t>
+        <w:t xml:space="preserve">A natural way of representing a two player normal form game is using a</w:t>
       </w:r>
       <w:r>
         <w:t xml:space="preserve"> </w:t>
@@ -452,7 +452,268 @@
         <w:t xml:space="preserve">bi-matrix</w:t>
       </w:r>
       <w:r>
-        <w:t xml:space="preserve">:</w:t>
+        <w:t xml:space="preserve">. If we assume that</w:t>
+      </w:r>
+      <w:r>
+        <w:t xml:space="preserve"> </w:t>
+      </w:r>
+      <m:oMath>
+        <m:sSub>
+          <m:e>
+            <m:r>
+              <m:rPr/>
+              <m:t>S</m:t>
+            </m:r>
+          </m:e>
+          <m:sub>
+            <m:r>
+              <m:rPr/>
+              <m:t>1</m:t>
+            </m:r>
+          </m:sub>
+        </m:sSub>
+        <m:r>
+          <m:rPr/>
+          <m:t>=</m:t>
+        </m:r>
+        <m:r>
+          <m:rPr/>
+          <m:t>{</m:t>
+        </m:r>
+        <m:sSub>
+          <m:e>
+            <m:r>
+              <m:rPr/>
+              <m:t>r</m:t>
+            </m:r>
+          </m:e>
+          <m:sub>
+            <m:r>
+              <m:rPr/>
+              <m:t>i</m:t>
+            </m:r>
+          </m:sub>
+        </m:sSub>
+        <m:r>
+          <m:rPr/>
+          <m:t> </m:t>
+        </m:r>
+        <m:r>
+          <m:rPr/>
+          <m:t>∣</m:t>
+        </m:r>
+        <m:r>
+          <m:rPr/>
+          <m:t> </m:t>
+        </m:r>
+        <m:r>
+          <m:rPr/>
+          <m:t>1</m:t>
+        </m:r>
+        <m:r>
+          <m:rPr/>
+          <m:t>≤</m:t>
+        </m:r>
+        <m:r>
+          <m:rPr/>
+          <m:t>i</m:t>
+        </m:r>
+        <m:r>
+          <m:rPr/>
+          <m:t>≤</m:t>
+        </m:r>
+        <m:r>
+          <m:rPr/>
+          <m:t>m</m:t>
+        </m:r>
+        <m:r>
+          <m:rPr/>
+          <m:t>}</m:t>
+        </m:r>
+      </m:oMath>
+      <w:r>
+        <w:t xml:space="preserve"> </w:t>
+      </w:r>
+      <w:r>
+        <w:t xml:space="preserve">and</w:t>
+      </w:r>
+      <w:r>
+        <w:t xml:space="preserve"> </w:t>
+      </w:r>
+      <m:oMath>
+        <m:sSub>
+          <m:e>
+            <m:r>
+              <m:rPr/>
+              <m:t>S</m:t>
+            </m:r>
+          </m:e>
+          <m:sub>
+            <m:r>
+              <m:rPr/>
+              <m:t>2</m:t>
+            </m:r>
+          </m:sub>
+        </m:sSub>
+        <m:r>
+          <m:rPr/>
+          <m:t>=</m:t>
+        </m:r>
+        <m:r>
+          <m:rPr/>
+          <m:t>{</m:t>
+        </m:r>
+        <m:sSub>
+          <m:e>
+            <m:r>
+              <m:rPr/>
+              <m:t>s</m:t>
+            </m:r>
+          </m:e>
+          <m:sub>
+            <m:r>
+              <m:rPr/>
+              <m:t>j</m:t>
+            </m:r>
+          </m:sub>
+        </m:sSub>
+        <m:r>
+          <m:rPr/>
+          <m:t> </m:t>
+        </m:r>
+        <m:r>
+          <m:rPr/>
+          <m:t>∣</m:t>
+        </m:r>
+        <m:r>
+          <m:rPr/>
+          <m:t> </m:t>
+        </m:r>
+        <m:r>
+          <m:rPr/>
+          <m:t>1</m:t>
+        </m:r>
+        <m:r>
+          <m:rPr/>
+          <m:t>≤</m:t>
+        </m:r>
+        <m:r>
+          <m:rPr/>
+          <m:t>j</m:t>
+        </m:r>
+        <m:r>
+          <m:rPr/>
+          <m:t>≤</m:t>
+        </m:r>
+        <m:r>
+          <m:rPr/>
+          <m:t>n</m:t>
+        </m:r>
+        <m:r>
+          <m:rPr/>
+          <m:t>}</m:t>
+        </m:r>
+      </m:oMath>
+      <w:r>
+        <w:t xml:space="preserve"> </w:t>
+      </w:r>
+      <w:r>
+        <w:t xml:space="preserve">then the following is a</w:t>
+      </w:r>
+      <w:r>
+        <w:t xml:space="preserve"> </w:t>
+      </w:r>
+      <w:r>
+        <w:rPr>
+          <w:b/>
+        </w:rPr>
+        <w:t xml:space="preserve">bi-matrix</w:t>
+      </w:r>
+      <w:r>
+        <w:t xml:space="preserve"> </w:t>
+      </w:r>
+      <w:r>
+        <w:t xml:space="preserve">representation of the game considered:</w:t>
+      </w:r>
+    </w:p>
+    <w:p>
+      <w:r>
+        <w:drawing>
+          <wp:inline>
+            <wp:extent cx="20866100" cy="6438900"/>
+            <wp:effectExtent b="0" l="0" r="0" t="0"/>
+            <wp:docPr descr="" id="1" name="Picture"/>
+            <a:graphic>
+              <a:graphicData uri="http://schemas.openxmlformats.org/drawingml/2006/picture">
+                <pic:pic>
+                  <pic:nvPicPr>
+                    <pic:cNvPr descr="images/L02-img01.png" id="0" name="Picture"/>
+                    <pic:cNvPicPr>
+                      <a:picLocks noChangeArrowheads="1" noChangeAspect="1"/>
+                    </pic:cNvPicPr>
+                  </pic:nvPicPr>
+                  <pic:blipFill>
+                    <a:blip r:embed="image2"/>
+                    <a:stretch>
+                      <a:fillRect/>
+                    </a:stretch>
+                  </pic:blipFill>
+                  <pic:spPr bwMode="auto">
+                    <a:xfrm>
+                      <a:off x="0" y="0"/>
+                      <a:ext cx="20866100" cy="6438900"/>
+                    </a:xfrm>
+                    <a:prstGeom prst="rect">
+                      <a:avLst/>
+                    </a:prstGeom>
+                    <a:noFill/>
+                    <a:ln w="9525">
+                      <a:noFill/>
+                      <a:headEnd/>
+                      <a:tailEnd/>
+                    </a:ln>
+                  </pic:spPr>
+                </pic:pic>
+              </a:graphicData>
+            </a:graphic>
+          </wp:inline>
+        </w:drawing>
+      </w:r>
+    </w:p>
+    <w:p>
+      <w:pPr>
+        <w:pStyle w:val="ImageCaption"/>
+      </w:pPr>
+      <w:r>
+        <w:t xml:space="preserve">A bi matrix</w:t>
+      </w:r>
+    </w:p>
+    <w:bookmarkStart w:id="some-examples" w:name="some-examples"/>
+    <w:p>
+      <w:pPr>
+        <w:pStyle w:val="Heading3"/>
+      </w:pPr>
+      <w:r>
+        <w:t xml:space="preserve">Some examples</w:t>
+      </w:r>
+    </w:p>
+    <w:bookmarkEnd w:id="some-examples"/>
+    <w:bookmarkStart w:id="the-battle-of-the-sexes" w:name="the-battle-of-the-sexes"/>
+    <w:p>
+      <w:pPr>
+        <w:pStyle w:val="Heading4"/>
+      </w:pPr>
+      <w:r>
+        <w:t xml:space="preserve">The battle of the sexes</w:t>
+      </w:r>
+    </w:p>
+    <w:bookmarkEnd w:id="the-battle-of-the-sexes"/>
+    <w:p>
+      <w:pPr>
+        <w:pStyle w:val="BlockQuote"/>
+      </w:pPr>
+      <w:r>
+        <w:t xml:space="preserve">This is the game we've been looking at between Bob and Celine:</w:t>
       </w:r>
     </w:p>
     <w:p>
@@ -484,6 +745,144 @@
                         <m:mcJc m:val="left"/>
                       </m:mcPr>
                     </m:mc>
+                  </m:mcs>
+                </m:mPr>
+                <m:mr>
+                  <m:e>
+                    <m:r>
+                      <m:rPr/>
+                      <m:t>(</m:t>
+                    </m:r>
+                    <m:r>
+                      <m:rPr/>
+                      <m:t>3</m:t>
+                    </m:r>
+                    <m:r>
+                      <m:rPr/>
+                      <m:t>,</m:t>
+                    </m:r>
+                    <m:r>
+                      <m:rPr/>
+                      <m:t>2</m:t>
+                    </m:r>
+                    <m:r>
+                      <m:rPr/>
+                      <m:t>)</m:t>
+                    </m:r>
+                  </m:e>
+                  <m:e>
+                    <m:r>
+                      <m:rPr/>
+                      <m:t>(</m:t>
+                    </m:r>
+                    <m:r>
+                      <m:rPr/>
+                      <m:t>0</m:t>
+                    </m:r>
+                    <m:r>
+                      <m:rPr/>
+                      <m:t>,</m:t>
+                    </m:r>
+                    <m:r>
+                      <m:rPr/>
+                      <m:t>0</m:t>
+                    </m:r>
+                    <m:r>
+                      <m:rPr/>
+                      <m:t>)</m:t>
+                    </m:r>
+                  </m:e>
+                </m:mr>
+                <m:mr>
+                  <m:e>
+                    <m:r>
+                      <m:rPr/>
+                      <m:t>(</m:t>
+                    </m:r>
+                    <m:r>
+                      <m:rPr/>
+                      <m:t>1</m:t>
+                    </m:r>
+                    <m:r>
+                      <m:rPr/>
+                      <m:t>,</m:t>
+                    </m:r>
+                    <m:r>
+                      <m:rPr/>
+                      <m:t>1</m:t>
+                    </m:r>
+                    <m:r>
+                      <m:rPr/>
+                      <m:t>)</m:t>
+                    </m:r>
+                  </m:e>
+                  <m:e>
+                    <m:r>
+                      <m:rPr/>
+                      <m:t>(</m:t>
+                    </m:r>
+                    <m:r>
+                      <m:rPr/>
+                      <m:t>2</m:t>
+                    </m:r>
+                    <m:r>
+                      <m:rPr/>
+                      <m:t>,</m:t>
+                    </m:r>
+                    <m:r>
+                      <m:rPr/>
+                      <m:t>3</m:t>
+                    </m:r>
+                    <m:r>
+                      <m:rPr/>
+                      <m:t>)</m:t>
+                    </m:r>
+                  </m:e>
+                </m:mr>
+              </m:m>
+            </m:e>
+          </m:d>
+        </m:oMath>
+      </m:oMathPara>
+      <w:br/>
+    </w:p>
+    <w:bookmarkStart w:id="prisoners-dilemma" w:name="prisoners-dilemma"/>
+    <w:p>
+      <w:pPr>
+        <w:pStyle w:val="Heading4"/>
+      </w:pPr>
+      <w:r>
+        <w:t xml:space="preserve">Prisoners' Dilemma</w:t>
+      </w:r>
+    </w:p>
+    <w:bookmarkEnd w:id="prisoners-dilemma"/>
+    <w:p>
+      <w:pPr>
+        <w:pStyle w:val="BlockQuote"/>
+      </w:pPr>
+      <w:r>
+        <w:t xml:space="preserve">Suppose ...</w:t>
+      </w:r>
+    </w:p>
+    <w:p>
+      <w:br/>
+      <m:oMathPara>
+        <m:oMathParaPr>
+          <m:jc m:val="center"/>
+        </m:oMathParaPr>
+        <m:oMath>
+          <m:d>
+            <m:dPr>
+              <m:begChr m:val="("/>
+              <m:endChr m:val=")"/>
+              <m:grow/>
+            </m:dPr>
+            <m:e>
+              <m:m>
+                <m:mPr>
+                  <m:baseJc m:val="center"/>
+                  <m:plcHide m:val="on"/>
+                  <m:mcs>
                     <m:mc>
                       <m:mcPr>
                         <m:mcJc m:val="left"/>
@@ -502,117 +901,17 @@
                       <m:rPr/>
                       <m:t>(</m:t>
                     </m:r>
-                    <m:sSub>
-                      <m:e>
-                        <m:r>
-                          <m:rPr/>
-                          <m:t>u</m:t>
-                        </m:r>
-                      </m:e>
-                      <m:sub>
-                        <m:r>
-                          <m:rPr/>
-                          <m:t>1</m:t>
-                        </m:r>
-                      </m:sub>
-                    </m:sSub>
-                    <m:r>
-                      <m:rPr/>
-                      <m:t>(</m:t>
-                    </m:r>
-                    <m:sSub>
-                      <m:e>
-                        <m:r>
-                          <m:rPr/>
-                          <m:t>s</m:t>
-                        </m:r>
-                      </m:e>
-                      <m:sub>
-                        <m:r>
-                          <m:rPr/>
-                          <m:t>1</m:t>
-                        </m:r>
-                      </m:sub>
-                    </m:sSub>
+                    <m:r>
+                      <m:rPr/>
+                      <m:t>2</m:t>
+                    </m:r>
                     <m:r>
                       <m:rPr/>
                       <m:t>,</m:t>
                     </m:r>
-                    <m:sSub>
-                      <m:e>
-                        <m:r>
-                          <m:rPr/>
-                          <m:t>r</m:t>
-                        </m:r>
-                      </m:e>
-                      <m:sub>
-                        <m:r>
-                          <m:rPr/>
-                          <m:t>1</m:t>
-                        </m:r>
-                      </m:sub>
-                    </m:sSub>
-                    <m:r>
-                      <m:rPr/>
-                      <m:t>)</m:t>
-                    </m:r>
-                    <m:r>
-                      <m:rPr/>
-                      <m:t>,</m:t>
-                    </m:r>
-                    <m:sSub>
-                      <m:e>
-                        <m:r>
-                          <m:rPr/>
-                          <m:t>u</m:t>
-                        </m:r>
-                      </m:e>
-                      <m:sub>
-                        <m:r>
-                          <m:rPr/>
-                          <m:t>2</m:t>
-                        </m:r>
-                      </m:sub>
-                    </m:sSub>
-                    <m:r>
-                      <m:rPr/>
-                      <m:t>(</m:t>
-                    </m:r>
-                    <m:sSub>
-                      <m:e>
-                        <m:r>
-                          <m:rPr/>
-                          <m:t>s</m:t>
-                        </m:r>
-                      </m:e>
-                      <m:sub>
-                        <m:r>
-                          <m:rPr/>
-                          <m:t>1</m:t>
-                        </m:r>
-                      </m:sub>
-                    </m:sSub>
-                    <m:r>
-                      <m:rPr/>
-                      <m:t>,</m:t>
-                    </m:r>
-                    <m:sSub>
-                      <m:e>
-                        <m:r>
-                          <m:rPr/>
-                          <m:t>r</m:t>
-                        </m:r>
-                      </m:e>
-                      <m:sub>
-                        <m:r>
-                          <m:rPr/>
-                          <m:t>1</m:t>
-                        </m:r>
-                      </m:sub>
-                    </m:sSub>
-                    <m:r>
-                      <m:rPr/>
-                      <m:t>)</m:t>
+                    <m:r>
+                      <m:rPr/>
+                      <m:t>2</m:t>
                     </m:r>
                     <m:r>
                       <m:rPr/>
@@ -624,245 +923,17 @@
                       <m:rPr/>
                       <m:t>(</m:t>
                     </m:r>
-                    <m:sSub>
-                      <m:e>
-                        <m:r>
-                          <m:rPr/>
-                          <m:t>u</m:t>
-                        </m:r>
-                      </m:e>
-                      <m:sub>
-                        <m:r>
-                          <m:rPr/>
-                          <m:t>1</m:t>
-                        </m:r>
-                      </m:sub>
-                    </m:sSub>
-                    <m:r>
-                      <m:rPr/>
-                      <m:t>(</m:t>
-                    </m:r>
-                    <m:sSub>
-                      <m:e>
-                        <m:r>
-                          <m:rPr/>
-                          <m:t>s</m:t>
-                        </m:r>
-                      </m:e>
-                      <m:sub>
-                        <m:r>
-                          <m:rPr/>
-                          <m:t>1</m:t>
-                        </m:r>
-                      </m:sub>
-                    </m:sSub>
+                    <m:r>
+                      <m:rPr/>
+                      <m:t>0</m:t>
+                    </m:r>
                     <m:r>
                       <m:rPr/>
                       <m:t>,</m:t>
                     </m:r>
-                    <m:sSub>
-                      <m:e>
-                        <m:r>
-                          <m:rPr/>
-                          <m:t>r</m:t>
-                        </m:r>
-                      </m:e>
-                      <m:sub>
-                        <m:r>
-                          <m:rPr/>
-                          <m:t>2</m:t>
-                        </m:r>
-                      </m:sub>
-                    </m:sSub>
-                    <m:r>
-                      <m:rPr/>
-                      <m:t>)</m:t>
-                    </m:r>
-                    <m:r>
-                      <m:rPr/>
-                      <m:t>,</m:t>
-                    </m:r>
-                    <m:sSub>
-                      <m:e>
-                        <m:r>
-                          <m:rPr/>
-                          <m:t>u</m:t>
-                        </m:r>
-                      </m:e>
-                      <m:sub>
-                        <m:r>
-                          <m:rPr/>
-                          <m:t>2</m:t>
-                        </m:r>
-                      </m:sub>
-                    </m:sSub>
-                    <m:r>
-                      <m:rPr/>
-                      <m:t>(</m:t>
-                    </m:r>
-                    <m:sSub>
-                      <m:e>
-                        <m:r>
-                          <m:rPr/>
-                          <m:t>s</m:t>
-                        </m:r>
-                      </m:e>
-                      <m:sub>
-                        <m:r>
-                          <m:rPr/>
-                          <m:t>1</m:t>
-                        </m:r>
-                      </m:sub>
-                    </m:sSub>
-                    <m:r>
-                      <m:rPr/>
-                      <m:t>,</m:t>
-                    </m:r>
-                    <m:sSub>
-                      <m:e>
-                        <m:r>
-                          <m:rPr/>
-                          <m:t>r</m:t>
-                        </m:r>
-                      </m:e>
-                      <m:sub>
-                        <m:r>
-                          <m:rPr/>
-                          <m:t>2</m:t>
-                        </m:r>
-                      </m:sub>
-                    </m:sSub>
-                    <m:r>
-                      <m:rPr/>
-                      <m:t>)</m:t>
-                    </m:r>
-                    <m:r>
-                      <m:rPr/>
-                      <m:t>)</m:t>
-                    </m:r>
-                  </m:e>
-                  <m:e>
-                    <m:r>
-                      <m:rPr/>
-                      <m:t>…</m:t>
-                    </m:r>
-                  </m:e>
-                  <m:e>
-                    <m:r>
-                      <m:rPr/>
-                      <m:t>(</m:t>
-                    </m:r>
-                    <m:sSub>
-                      <m:e>
-                        <m:r>
-                          <m:rPr/>
-                          <m:t>u</m:t>
-                        </m:r>
-                      </m:e>
-                      <m:sub>
-                        <m:r>
-                          <m:rPr/>
-                          <m:t>1</m:t>
-                        </m:r>
-                      </m:sub>
-                    </m:sSub>
-                    <m:r>
-                      <m:rPr/>
-                      <m:t>(</m:t>
-                    </m:r>
-                    <m:sSub>
-                      <m:e>
-                        <m:r>
-                          <m:rPr/>
-                          <m:t>s</m:t>
-                        </m:r>
-                      </m:e>
-                      <m:sub>
-                        <m:r>
-                          <m:rPr/>
-                          <m:t>1</m:t>
-                        </m:r>
-                      </m:sub>
-                    </m:sSub>
-                    <m:r>
-                      <m:rPr/>
-                      <m:t>,</m:t>
-                    </m:r>
-                    <m:sSub>
-                      <m:e>
-                        <m:r>
-                          <m:rPr/>
-                          <m:t>r</m:t>
-                        </m:r>
-                      </m:e>
-                      <m:sub>
-                        <m:r>
-                          <m:rPr/>
-                          <m:t>2</m:t>
-                        </m:r>
-                      </m:sub>
-                    </m:sSub>
-                    <m:r>
-                      <m:rPr/>
-                      <m:t>)</m:t>
-                    </m:r>
-                    <m:r>
-                      <m:rPr/>
-                      <m:t>,</m:t>
-                    </m:r>
-                    <m:sSub>
-                      <m:e>
-                        <m:r>
-                          <m:rPr/>
-                          <m:t>u</m:t>
-                        </m:r>
-                      </m:e>
-                      <m:sub>
-                        <m:r>
-                          <m:rPr/>
-                          <m:t>2</m:t>
-                        </m:r>
-                      </m:sub>
-                    </m:sSub>
-                    <m:r>
-                      <m:rPr/>
-                      <m:t>(</m:t>
-                    </m:r>
-                    <m:sSub>
-                      <m:e>
-                        <m:r>
-                          <m:rPr/>
-                          <m:t>s</m:t>
-                        </m:r>
-                      </m:e>
-                      <m:sub>
-                        <m:r>
-                          <m:rPr/>
-                          <m:t>1</m:t>
-                        </m:r>
-                      </m:sub>
-                    </m:sSub>
-                    <m:r>
-                      <m:rPr/>
-                      <m:t>,</m:t>
-                    </m:r>
-                    <m:sSub>
-                      <m:e>
-                        <m:r>
-                          <m:rPr/>
-                          <m:t>r</m:t>
-                        </m:r>
-                      </m:e>
-                      <m:sub>
-                        <m:r>
-                          <m:rPr/>
-                          <m:t>n</m:t>
-                        </m:r>
-                      </m:sub>
-                    </m:sSub>
-                    <m:r>
-                      <m:rPr/>
-                      <m:t>)</m:t>
+                    <m:r>
+                      <m:rPr/>
+                      <m:t>3</m:t>
                     </m:r>
                     <m:r>
                       <m:rPr/>
@@ -876,117 +947,17 @@
                       <m:rPr/>
                       <m:t>(</m:t>
                     </m:r>
-                    <m:sSub>
-                      <m:e>
-                        <m:r>
-                          <m:rPr/>
-                          <m:t>u</m:t>
-                        </m:r>
-                      </m:e>
-                      <m:sub>
-                        <m:r>
-                          <m:rPr/>
-                          <m:t>1</m:t>
-                        </m:r>
-                      </m:sub>
-                    </m:sSub>
-                    <m:r>
-                      <m:rPr/>
-                      <m:t>(</m:t>
-                    </m:r>
-                    <m:sSub>
-                      <m:e>
-                        <m:r>
-                          <m:rPr/>
-                          <m:t>s</m:t>
-                        </m:r>
-                      </m:e>
-                      <m:sub>
-                        <m:r>
-                          <m:rPr/>
-                          <m:t>2</m:t>
-                        </m:r>
-                      </m:sub>
-                    </m:sSub>
+                    <m:r>
+                      <m:rPr/>
+                      <m:t>3</m:t>
+                    </m:r>
                     <m:r>
                       <m:rPr/>
                       <m:t>,</m:t>
                     </m:r>
-                    <m:sSub>
-                      <m:e>
-                        <m:r>
-                          <m:rPr/>
-                          <m:t>r</m:t>
-                        </m:r>
-                      </m:e>
-                      <m:sub>
-                        <m:r>
-                          <m:rPr/>
-                          <m:t>1</m:t>
-                        </m:r>
-                      </m:sub>
-                    </m:sSub>
-                    <m:r>
-                      <m:rPr/>
-                      <m:t>)</m:t>
-                    </m:r>
-                    <m:r>
-                      <m:rPr/>
-                      <m:t>,</m:t>
-                    </m:r>
-                    <m:sSub>
-                      <m:e>
-                        <m:r>
-                          <m:rPr/>
-                          <m:t>u</m:t>
-                        </m:r>
-                      </m:e>
-                      <m:sub>
-                        <m:r>
-                          <m:rPr/>
-                          <m:t>2</m:t>
-                        </m:r>
-                      </m:sub>
-                    </m:sSub>
-                    <m:r>
-                      <m:rPr/>
-                      <m:t>(</m:t>
-                    </m:r>
-                    <m:sSub>
-                      <m:e>
-                        <m:r>
-                          <m:rPr/>
-                          <m:t>s</m:t>
-                        </m:r>
-                      </m:e>
-                      <m:sub>
-                        <m:r>
-                          <m:rPr/>
-                          <m:t>2</m:t>
-                        </m:r>
-                      </m:sub>
-                    </m:sSub>
-                    <m:r>
-                      <m:rPr/>
-                      <m:t>,</m:t>
-                    </m:r>
-                    <m:sSub>
-                      <m:e>
-                        <m:r>
-                          <m:rPr/>
-                          <m:t>r</m:t>
-                        </m:r>
-                      </m:e>
-                      <m:sub>
-                        <m:r>
-                          <m:rPr/>
-                          <m:t>1</m:t>
-                        </m:r>
-                      </m:sub>
-                    </m:sSub>
-                    <m:r>
-                      <m:rPr/>
-                      <m:t>)</m:t>
+                    <m:r>
+                      <m:rPr/>
+                      <m:t>0</m:t>
                     </m:r>
                     <m:r>
                       <m:rPr/>
@@ -998,117 +969,97 @@
                       <m:rPr/>
                       <m:t>(</m:t>
                     </m:r>
-                    <m:sSub>
-                      <m:e>
-                        <m:r>
-                          <m:rPr/>
-                          <m:t>u</m:t>
-                        </m:r>
-                      </m:e>
-                      <m:sub>
-                        <m:r>
-                          <m:rPr/>
-                          <m:t>1</m:t>
-                        </m:r>
-                      </m:sub>
-                    </m:sSub>
+                    <m:r>
+                      <m:rPr/>
+                      <m:t>1</m:t>
+                    </m:r>
+                    <m:r>
+                      <m:rPr/>
+                      <m:t>,</m:t>
+                    </m:r>
+                    <m:r>
+                      <m:rPr/>
+                      <m:t>1</m:t>
+                    </m:r>
+                    <m:r>
+                      <m:rPr/>
+                      <m:t>)</m:t>
+                    </m:r>
+                  </m:e>
+                </m:mr>
+              </m:m>
+            </m:e>
+          </m:d>
+        </m:oMath>
+      </m:oMathPara>
+      <w:br/>
+    </w:p>
+    <w:bookmarkStart w:id="hawk-dovechicken" w:name="hawk-dovechicken"/>
+    <w:p>
+      <w:pPr>
+        <w:pStyle w:val="Heading4"/>
+      </w:pPr>
+      <w:r>
+        <w:t xml:space="preserve">Hawk-Dove/Chicken</w:t>
+      </w:r>
+    </w:p>
+    <w:bookmarkEnd w:id="hawk-dovechicken"/>
+    <w:p>
+      <w:pPr>
+        <w:pStyle w:val="BlockQuote"/>
+      </w:pPr>
+      <w:r>
+        <w:t xml:space="preserve">Suppose...</w:t>
+      </w:r>
+    </w:p>
+    <w:p>
+      <w:br/>
+      <m:oMathPara>
+        <m:oMathParaPr>
+          <m:jc m:val="center"/>
+        </m:oMathParaPr>
+        <m:oMath>
+          <m:d>
+            <m:dPr>
+              <m:begChr m:val="("/>
+              <m:endChr m:val=")"/>
+              <m:grow/>
+            </m:dPr>
+            <m:e>
+              <m:m>
+                <m:mPr>
+                  <m:baseJc m:val="center"/>
+                  <m:plcHide m:val="on"/>
+                  <m:mcs>
+                    <m:mc>
+                      <m:mcPr>
+                        <m:mcJc m:val="left"/>
+                      </m:mcPr>
+                    </m:mc>
+                    <m:mc>
+                      <m:mcPr>
+                        <m:mcJc m:val="left"/>
+                      </m:mcPr>
+                    </m:mc>
+                  </m:mcs>
+                </m:mPr>
+                <m:mr>
+                  <m:e>
                     <m:r>
                       <m:rPr/>
                       <m:t>(</m:t>
                     </m:r>
-                    <m:sSub>
-                      <m:e>
-                        <m:r>
-                          <m:rPr/>
-                          <m:t>s</m:t>
-                        </m:r>
-                      </m:e>
-                      <m:sub>
-                        <m:r>
-                          <m:rPr/>
-                          <m:t>2</m:t>
-                        </m:r>
-                      </m:sub>
-                    </m:sSub>
+                    <m:r>
+                      <m:rPr/>
+                      <m:t>0</m:t>
+                    </m:r>
                     <m:r>
                       <m:rPr/>
                       <m:t>,</m:t>
                     </m:r>
-                    <m:sSub>
-                      <m:e>
-                        <m:r>
-                          <m:rPr/>
-                          <m:t>r</m:t>
-                        </m:r>
-                      </m:e>
-                      <m:sub>
-                        <m:r>
-                          <m:rPr/>
-                          <m:t>2</m:t>
-                        </m:r>
-                      </m:sub>
-                    </m:sSub>
-                    <m:r>
-                      <m:rPr/>
-                      <m:t>)</m:t>
-                    </m:r>
-                    <m:r>
-                      <m:rPr/>
-                      <m:t>,</m:t>
-                    </m:r>
-                    <m:sSub>
-                      <m:e>
-                        <m:r>
-                          <m:rPr/>
-                          <m:t>u</m:t>
-                        </m:r>
-                      </m:e>
-                      <m:sub>
-                        <m:r>
-                          <m:rPr/>
-                          <m:t>2</m:t>
-                        </m:r>
-                      </m:sub>
-                    </m:sSub>
-                    <m:r>
-                      <m:rPr/>
-                      <m:t>(</m:t>
-                    </m:r>
-                    <m:sSub>
-                      <m:e>
-                        <m:r>
-                          <m:rPr/>
-                          <m:t>s</m:t>
-                        </m:r>
-                      </m:e>
-                      <m:sub>
-                        <m:r>
-                          <m:rPr/>
-                          <m:t>2</m:t>
-                        </m:r>
-                      </m:sub>
-                    </m:sSub>
-                    <m:r>
-                      <m:rPr/>
-                      <m:t>,</m:t>
-                    </m:r>
-                    <m:sSub>
-                      <m:e>
-                        <m:r>
-                          <m:rPr/>
-                          <m:t>r</m:t>
-                        </m:r>
-                      </m:e>
-                      <m:sub>
-                        <m:r>
-                          <m:rPr/>
-                          <m:t>2</m:t>
-                        </m:r>
-                      </m:sub>
-                    </m:sSub>
-                    <m:r>
-                      <m:rPr/>
-                      <m:t>)</m:t>
+                    <m:r>
+                      <m:rPr/>
+                      <m:t>0</m:t>
                     </m:r>
                     <m:r>
                       <m:rPr/>
@@ -1118,125 +1069,19 @@
                   <m:e>
                     <m:r>
                       <m:rPr/>
-                      <m:t>…</m:t>
-                    </m:r>
-                  </m:e>
-                  <m:e>
-                    <m:r>
-                      <m:rPr/>
                       <m:t>(</m:t>
                     </m:r>
-                    <m:sSub>
-                      <m:e>
-                        <m:r>
-                          <m:rPr/>
-                          <m:t>u</m:t>
-                        </m:r>
-                      </m:e>
-                      <m:sub>
-                        <m:r>
-                          <m:rPr/>
-                          <m:t>1</m:t>
-                        </m:r>
-                      </m:sub>
-                    </m:sSub>
-                    <m:r>
-                      <m:rPr/>
-                      <m:t>(</m:t>
-                    </m:r>
-                    <m:sSub>
-                      <m:e>
-                        <m:r>
-                          <m:rPr/>
-                          <m:t>s</m:t>
-                        </m:r>
-                      </m:e>
-                      <m:sub>
-                        <m:r>
-                          <m:rPr/>
-                          <m:t>2</m:t>
-                        </m:r>
-                      </m:sub>
-                    </m:sSub>
+                    <m:r>
+                      <m:rPr/>
+                      <m:t>3</m:t>
+                    </m:r>
                     <m:r>
                       <m:rPr/>
                       <m:t>,</m:t>
                     </m:r>
-                    <m:sSub>
-                      <m:e>
-                        <m:r>
-                          <m:rPr/>
-                          <m:t>r</m:t>
-                        </m:r>
-                      </m:e>
-                      <m:sub>
-                        <m:r>
-                          <m:rPr/>
-                          <m:t>2</m:t>
-                        </m:r>
-                      </m:sub>
-                    </m:sSub>
-                    <m:r>
-                      <m:rPr/>
-                      <m:t>)</m:t>
-                    </m:r>
-                    <m:r>
-                      <m:rPr/>
-                      <m:t>,</m:t>
-                    </m:r>
-                    <m:sSub>
-                      <m:e>
-                        <m:r>
-                          <m:rPr/>
-                          <m:t>u</m:t>
-                        </m:r>
-                      </m:e>
-                      <m:sub>
-                        <m:r>
-                          <m:rPr/>
-                          <m:t>2</m:t>
-                        </m:r>
-                      </m:sub>
-                    </m:sSub>
-                    <m:r>
-                      <m:rPr/>
-                      <m:t>(</m:t>
-                    </m:r>
-                    <m:sSub>
-                      <m:e>
-                        <m:r>
-                          <m:rPr/>
-                          <m:t>s</m:t>
-                        </m:r>
-                      </m:e>
-                      <m:sub>
-                        <m:r>
-                          <m:rPr/>
-                          <m:t>2</m:t>
-                        </m:r>
-                      </m:sub>
-                    </m:sSub>
-                    <m:r>
-                      <m:rPr/>
-                      <m:t>,</m:t>
-                    </m:r>
-                    <m:sSub>
-                      <m:e>
-                        <m:r>
-                          <m:rPr/>
-                          <m:t>r</m:t>
-                        </m:r>
-                      </m:e>
-                      <m:sub>
-                        <m:r>
-                          <m:rPr/>
-                          <m:t>n</m:t>
-                        </m:r>
-                      </m:sub>
-                    </m:sSub>
-                    <m:r>
-                      <m:rPr/>
-                      <m:t>)</m:t>
+                    <m:r>
+                      <m:rPr/>
+                      <m:t>1</m:t>
                     </m:r>
                     <m:r>
                       <m:rPr/>
@@ -1248,25 +1093,147 @@
                   <m:e>
                     <m:r>
                       <m:rPr/>
-                      <m:t>⋮</m:t>
+                      <m:t>(</m:t>
+                    </m:r>
+                    <m:r>
+                      <m:rPr/>
+                      <m:t>1</m:t>
+                    </m:r>
+                    <m:r>
+                      <m:rPr/>
+                      <m:t>,</m:t>
+                    </m:r>
+                    <m:r>
+                      <m:rPr/>
+                      <m:t>3</m:t>
+                    </m:r>
+                    <m:r>
+                      <m:rPr/>
+                      <m:t>)</m:t>
                     </m:r>
                   </m:e>
                   <m:e>
                     <m:r>
                       <m:rPr/>
-                      <m:t>…</m:t>
+                      <m:t>(</m:t>
+                    </m:r>
+                    <m:r>
+                      <m:rPr/>
+                      <m:t>2</m:t>
+                    </m:r>
+                    <m:r>
+                      <m:rPr/>
+                      <m:t>,</m:t>
+                    </m:r>
+                    <m:r>
+                      <m:rPr/>
+                      <m:t>2</m:t>
+                    </m:r>
+                    <m:r>
+                      <m:rPr/>
+                      <m:t>)</m:t>
+                    </m:r>
+                  </m:e>
+                </m:mr>
+              </m:m>
+            </m:e>
+          </m:d>
+        </m:oMath>
+      </m:oMathPara>
+      <w:br/>
+    </w:p>
+    <w:bookmarkStart w:id="coordination" w:name="coordination"/>
+    <w:p>
+      <w:pPr>
+        <w:pStyle w:val="Heading4"/>
+      </w:pPr>
+      <w:r>
+        <w:t xml:space="preserve">Coordination</w:t>
+      </w:r>
+    </w:p>
+    <w:bookmarkEnd w:id="coordination"/>
+    <w:p>
+      <w:pPr>
+        <w:pStyle w:val="BlockQuote"/>
+      </w:pPr>
+      <w:r>
+        <w:t xml:space="preserve">Suppose...</w:t>
+      </w:r>
+    </w:p>
+    <w:p>
+      <w:br/>
+      <m:oMathPara>
+        <m:oMathParaPr>
+          <m:jc m:val="center"/>
+        </m:oMathParaPr>
+        <m:oMath>
+          <m:d>
+            <m:dPr>
+              <m:begChr m:val="("/>
+              <m:endChr m:val=")"/>
+              <m:grow/>
+            </m:dPr>
+            <m:e>
+              <m:m>
+                <m:mPr>
+                  <m:baseJc m:val="center"/>
+                  <m:plcHide m:val="on"/>
+                  <m:mcs>
+                    <m:mc>
+                      <m:mcPr>
+                        <m:mcJc m:val="left"/>
+                      </m:mcPr>
+                    </m:mc>
+                    <m:mc>
+                      <m:mcPr>
+                        <m:mcJc m:val="left"/>
+                      </m:mcPr>
+                    </m:mc>
+                  </m:mcs>
+                </m:mPr>
+                <m:mr>
+                  <m:e>
+                    <m:r>
+                      <m:rPr/>
+                      <m:t>(</m:t>
+                    </m:r>
+                    <m:r>
+                      <m:rPr/>
+                      <m:t>1</m:t>
+                    </m:r>
+                    <m:r>
+                      <m:rPr/>
+                      <m:t>,</m:t>
+                    </m:r>
+                    <m:r>
+                      <m:rPr/>
+                      <m:t>1</m:t>
+                    </m:r>
+                    <m:r>
+                      <m:rPr/>
+                      <m:t>)</m:t>
                     </m:r>
                   </m:e>
                   <m:e>
                     <m:r>
                       <m:rPr/>
-                      <m:t>…</m:t>
-                    </m:r>
-                  </m:e>
-                  <m:e>
-                    <m:r>
-                      <m:rPr/>
-                      <m:t>⋮</m:t>
+                      <m:t>(</m:t>
+                    </m:r>
+                    <m:r>
+                      <m:rPr/>
+                      <m:t>0</m:t>
+                    </m:r>
+                    <m:r>
+                      <m:rPr/>
+                      <m:t>,</m:t>
+                    </m:r>
+                    <m:r>
+                      <m:rPr/>
+                      <m:t>0</m:t>
+                    </m:r>
+                    <m:r>
+                      <m:rPr/>
+                      <m:t>)</m:t>
                     </m:r>
                   </m:e>
                 </m:mr>
@@ -1276,117 +1243,17 @@
                       <m:rPr/>
                       <m:t>(</m:t>
                     </m:r>
-                    <m:sSub>
-                      <m:e>
-                        <m:r>
-                          <m:rPr/>
-                          <m:t>u</m:t>
-                        </m:r>
-                      </m:e>
-                      <m:sub>
-                        <m:r>
-                          <m:rPr/>
-                          <m:t>1</m:t>
-                        </m:r>
-                      </m:sub>
-                    </m:sSub>
-                    <m:r>
-                      <m:rPr/>
-                      <m:t>(</m:t>
-                    </m:r>
-                    <m:sSub>
-                      <m:e>
-                        <m:r>
-                          <m:rPr/>
-                          <m:t>s</m:t>
-                        </m:r>
-                      </m:e>
-                      <m:sub>
-                        <m:r>
-                          <m:rPr/>
-                          <m:t>m</m:t>
-                        </m:r>
-                      </m:sub>
-                    </m:sSub>
+                    <m:r>
+                      <m:rPr/>
+                      <m:t>0</m:t>
+                    </m:r>
                     <m:r>
                       <m:rPr/>
                       <m:t>,</m:t>
                     </m:r>
-                    <m:sSub>
-                      <m:e>
-                        <m:r>
-                          <m:rPr/>
-                          <m:t>r</m:t>
-                        </m:r>
-                      </m:e>
-                      <m:sub>
-                        <m:r>
-                          <m:rPr/>
-                          <m:t>1</m:t>
-                        </m:r>
-                      </m:sub>
-                    </m:sSub>
-                    <m:r>
-                      <m:rPr/>
-                      <m:t>)</m:t>
-                    </m:r>
-                    <m:r>
-                      <m:rPr/>
-                      <m:t>,</m:t>
-                    </m:r>
-                    <m:sSub>
-                      <m:e>
-                        <m:r>
-                          <m:rPr/>
-                          <m:t>u</m:t>
-                        </m:r>
-                      </m:e>
-                      <m:sub>
-                        <m:r>
-                          <m:rPr/>
-                          <m:t>2</m:t>
-                        </m:r>
-                      </m:sub>
-                    </m:sSub>
-                    <m:r>
-                      <m:rPr/>
-                      <m:t>(</m:t>
-                    </m:r>
-                    <m:sSub>
-                      <m:e>
-                        <m:r>
-                          <m:rPr/>
-                          <m:t>s</m:t>
-                        </m:r>
-                      </m:e>
-                      <m:sub>
-                        <m:r>
-                          <m:rPr/>
-                          <m:t>m</m:t>
-                        </m:r>
-                      </m:sub>
-                    </m:sSub>
-                    <m:r>
-                      <m:rPr/>
-                      <m:t>,</m:t>
-                    </m:r>
-                    <m:sSub>
-                      <m:e>
-                        <m:r>
-                          <m:rPr/>
-                          <m:t>r</m:t>
-                        </m:r>
-                      </m:e>
-                      <m:sub>
-                        <m:r>
-                          <m:rPr/>
-                          <m:t>1</m:t>
-                        </m:r>
-                      </m:sub>
-                    </m:sSub>
-                    <m:r>
-                      <m:rPr/>
-                      <m:t>)</m:t>
+                    <m:r>
+                      <m:rPr/>
+                      <m:t>0</m:t>
                     </m:r>
                     <m:r>
                       <m:rPr/>
@@ -1398,117 +1265,97 @@
                       <m:rPr/>
                       <m:t>(</m:t>
                     </m:r>
-                    <m:sSub>
-                      <m:e>
-                        <m:r>
-                          <m:rPr/>
-                          <m:t>u</m:t>
-                        </m:r>
-                      </m:e>
-                      <m:sub>
-                        <m:r>
-                          <m:rPr/>
-                          <m:t>1</m:t>
-                        </m:r>
-                      </m:sub>
-                    </m:sSub>
+                    <m:r>
+                      <m:rPr/>
+                      <m:t>1</m:t>
+                    </m:r>
+                    <m:r>
+                      <m:rPr/>
+                      <m:t>,</m:t>
+                    </m:r>
+                    <m:r>
+                      <m:rPr/>
+                      <m:t>1</m:t>
+                    </m:r>
+                    <m:r>
+                      <m:rPr/>
+                      <m:t>)</m:t>
+                    </m:r>
+                  </m:e>
+                </m:mr>
+              </m:m>
+            </m:e>
+          </m:d>
+        </m:oMath>
+      </m:oMathPara>
+      <w:br/>
+    </w:p>
+    <w:bookmarkStart w:id="pareto-coordination" w:name="pareto-coordination"/>
+    <w:p>
+      <w:pPr>
+        <w:pStyle w:val="Heading4"/>
+      </w:pPr>
+      <w:r>
+        <w:t xml:space="preserve">Pareto Coordination</w:t>
+      </w:r>
+    </w:p>
+    <w:bookmarkEnd w:id="pareto-coordination"/>
+    <w:p>
+      <w:pPr>
+        <w:pStyle w:val="BlockQuote"/>
+      </w:pPr>
+      <w:r>
+        <w:t xml:space="preserve">Suppose...</w:t>
+      </w:r>
+    </w:p>
+    <w:p>
+      <w:br/>
+      <m:oMathPara>
+        <m:oMathParaPr>
+          <m:jc m:val="center"/>
+        </m:oMathParaPr>
+        <m:oMath>
+          <m:d>
+            <m:dPr>
+              <m:begChr m:val="("/>
+              <m:endChr m:val=")"/>
+              <m:grow/>
+            </m:dPr>
+            <m:e>
+              <m:m>
+                <m:mPr>
+                  <m:baseJc m:val="center"/>
+                  <m:plcHide m:val="on"/>
+                  <m:mcs>
+                    <m:mc>
+                      <m:mcPr>
+                        <m:mcJc m:val="left"/>
+                      </m:mcPr>
+                    </m:mc>
+                    <m:mc>
+                      <m:mcPr>
+                        <m:mcJc m:val="left"/>
+                      </m:mcPr>
+                    </m:mc>
+                  </m:mcs>
+                </m:mPr>
+                <m:mr>
+                  <m:e>
                     <m:r>
                       <m:rPr/>
                       <m:t>(</m:t>
                     </m:r>
-                    <m:sSub>
-                      <m:e>
-                        <m:r>
-                          <m:rPr/>
-                          <m:t>s</m:t>
-                        </m:r>
-                      </m:e>
-                      <m:sub>
-                        <m:r>
-                          <m:rPr/>
-                          <m:t>m</m:t>
-                        </m:r>
-                      </m:sub>
-                    </m:sSub>
+                    <m:r>
+                      <m:rPr/>
+                      <m:t>2</m:t>
+                    </m:r>
                     <m:r>
                       <m:rPr/>
                       <m:t>,</m:t>
                     </m:r>
-                    <m:sSub>
-                      <m:e>
-                        <m:r>
-                          <m:rPr/>
-                          <m:t>r</m:t>
-                        </m:r>
-                      </m:e>
-                      <m:sub>
-                        <m:r>
-                          <m:rPr/>
-                          <m:t>2</m:t>
-                        </m:r>
-                      </m:sub>
-                    </m:sSub>
-                    <m:r>
-                      <m:rPr/>
-                      <m:t>)</m:t>
-                    </m:r>
-                    <m:r>
-                      <m:rPr/>
-                      <m:t>,</m:t>
-                    </m:r>
-                    <m:sSub>
-                      <m:e>
-                        <m:r>
-                          <m:rPr/>
-                          <m:t>u</m:t>
-                        </m:r>
-                      </m:e>
-                      <m:sub>
-                        <m:r>
-                          <m:rPr/>
-                          <m:t>2</m:t>
-                        </m:r>
-                      </m:sub>
-                    </m:sSub>
-                    <m:r>
-                      <m:rPr/>
-                      <m:t>(</m:t>
-                    </m:r>
-                    <m:sSub>
-                      <m:e>
-                        <m:r>
-                          <m:rPr/>
-                          <m:t>s</m:t>
-                        </m:r>
-                      </m:e>
-                      <m:sub>
-                        <m:r>
-                          <m:rPr/>
-                          <m:t>m</m:t>
-                        </m:r>
-                      </m:sub>
-                    </m:sSub>
-                    <m:r>
-                      <m:rPr/>
-                      <m:t>,</m:t>
-                    </m:r>
-                    <m:sSub>
-                      <m:e>
-                        <m:r>
-                          <m:rPr/>
-                          <m:t>r</m:t>
-                        </m:r>
-                      </m:e>
-                      <m:sub>
-                        <m:r>
-                          <m:rPr/>
-                          <m:t>2</m:t>
-                        </m:r>
-                      </m:sub>
-                    </m:sSub>
-                    <m:r>
-                      <m:rPr/>
-                      <m:t>)</m:t>
+                    <m:r>
+                      <m:rPr/>
+                      <m:t>2</m:t>
                     </m:r>
                     <m:r>
                       <m:rPr/>
@@ -1518,7 +1365,47 @@
                   <m:e>
                     <m:r>
                       <m:rPr/>
-                      <m:t>…</m:t>
+                      <m:t>(</m:t>
+                    </m:r>
+                    <m:r>
+                      <m:rPr/>
+                      <m:t>0</m:t>
+                    </m:r>
+                    <m:r>
+                      <m:rPr/>
+                      <m:t>,</m:t>
+                    </m:r>
+                    <m:r>
+                      <m:rPr/>
+                      <m:t>0</m:t>
+                    </m:r>
+                    <m:r>
+                      <m:rPr/>
+                      <m:t>)</m:t>
+                    </m:r>
+                  </m:e>
+                </m:mr>
+                <m:mr>
+                  <m:e>
+                    <m:r>
+                      <m:rPr/>
+                      <m:t>(</m:t>
+                    </m:r>
+                    <m:r>
+                      <m:rPr/>
+                      <m:t>0</m:t>
+                    </m:r>
+                    <m:r>
+                      <m:rPr/>
+                      <m:t>,</m:t>
+                    </m:r>
+                    <m:r>
+                      <m:rPr/>
+                      <m:t>0</m:t>
+                    </m:r>
+                    <m:r>
+                      <m:rPr/>
+                      <m:t>)</m:t>
                     </m:r>
                   </m:e>
                   <m:e>
@@ -1526,117 +1413,169 @@
                       <m:rPr/>
                       <m:t>(</m:t>
                     </m:r>
-                    <m:sSub>
-                      <m:e>
-                        <m:r>
-                          <m:rPr/>
-                          <m:t>u</m:t>
-                        </m:r>
-                      </m:e>
-                      <m:sub>
-                        <m:r>
-                          <m:rPr/>
-                          <m:t>1</m:t>
-                        </m:r>
-                      </m:sub>
-                    </m:sSub>
+                    <m:r>
+                      <m:rPr/>
+                      <m:t>1</m:t>
+                    </m:r>
+                    <m:r>
+                      <m:rPr/>
+                      <m:t>,</m:t>
+                    </m:r>
+                    <m:r>
+                      <m:rPr/>
+                      <m:t>1</m:t>
+                    </m:r>
+                    <m:r>
+                      <m:rPr/>
+                      <m:t>)</m:t>
+                    </m:r>
+                  </m:e>
+                </m:mr>
+              </m:m>
+            </m:e>
+          </m:d>
+        </m:oMath>
+      </m:oMathPara>
+      <w:br/>
+    </w:p>
+    <w:bookmarkStart w:id="pigs" w:name="pigs"/>
+    <w:p>
+      <w:pPr>
+        <w:pStyle w:val="Heading4"/>
+      </w:pPr>
+      <w:r>
+        <w:t xml:space="preserve">Pigs</w:t>
+      </w:r>
+    </w:p>
+    <w:bookmarkEnd w:id="pigs"/>
+    <w:p>
+      <w:pPr>
+        <w:pStyle w:val="BlockQuote"/>
+      </w:pPr>
+      <w:r>
+        <w:t xml:space="preserve">Suppose...</w:t>
+      </w:r>
+    </w:p>
+    <w:p>
+      <w:br/>
+      <m:oMathPara>
+        <m:oMathParaPr>
+          <m:jc m:val="center"/>
+        </m:oMathParaPr>
+        <m:oMath>
+          <m:d>
+            <m:dPr>
+              <m:begChr m:val="("/>
+              <m:endChr m:val=")"/>
+              <m:grow/>
+            </m:dPr>
+            <m:e>
+              <m:m>
+                <m:mPr>
+                  <m:baseJc m:val="center"/>
+                  <m:plcHide m:val="on"/>
+                  <m:mcs>
+                    <m:mc>
+                      <m:mcPr>
+                        <m:mcJc m:val="left"/>
+                      </m:mcPr>
+                    </m:mc>
+                    <m:mc>
+                      <m:mcPr>
+                        <m:mcJc m:val="left"/>
+                      </m:mcPr>
+                    </m:mc>
+                  </m:mcs>
+                </m:mPr>
+                <m:mr>
+                  <m:e>
                     <m:r>
                       <m:rPr/>
                       <m:t>(</m:t>
                     </m:r>
-                    <m:sSub>
-                      <m:e>
-                        <m:r>
-                          <m:rPr/>
-                          <m:t>s</m:t>
-                        </m:r>
-                      </m:e>
-                      <m:sub>
-                        <m:r>
-                          <m:rPr/>
-                          <m:t>m</m:t>
-                        </m:r>
-                      </m:sub>
-                    </m:sSub>
+                    <m:r>
+                      <m:rPr/>
+                      <m:t>4</m:t>
+                    </m:r>
                     <m:r>
                       <m:rPr/>
                       <m:t>,</m:t>
                     </m:r>
-                    <m:sSub>
-                      <m:e>
-                        <m:r>
-                          <m:rPr/>
-                          <m:t>r</m:t>
-                        </m:r>
-                      </m:e>
-                      <m:sub>
-                        <m:r>
-                          <m:rPr/>
-                          <m:t>2</m:t>
-                        </m:r>
-                      </m:sub>
-                    </m:sSub>
+                    <m:r>
+                      <m:rPr/>
+                      <m:t>2</m:t>
+                    </m:r>
                     <m:r>
                       <m:rPr/>
                       <m:t>)</m:t>
                     </m:r>
+                  </m:e>
+                  <m:e>
+                    <m:r>
+                      <m:rPr/>
+                      <m:t>(</m:t>
+                    </m:r>
+                    <m:r>
+                      <m:rPr/>
+                      <m:t>2</m:t>
+                    </m:r>
                     <m:r>
                       <m:rPr/>
                       <m:t>,</m:t>
                     </m:r>
-                    <m:sSub>
-                      <m:e>
-                        <m:r>
-                          <m:rPr/>
-                          <m:t>u</m:t>
-                        </m:r>
-                      </m:e>
-                      <m:sub>
-                        <m:r>
-                          <m:rPr/>
-                          <m:t>2</m:t>
-                        </m:r>
-                      </m:sub>
-                    </m:sSub>
+                    <m:r>
+                      <m:rPr/>
+                      <m:t>3</m:t>
+                    </m:r>
+                    <m:r>
+                      <m:rPr/>
+                      <m:t>)</m:t>
+                    </m:r>
+                  </m:e>
+                </m:mr>
+                <m:mr>
+                  <m:e>
                     <m:r>
                       <m:rPr/>
                       <m:t>(</m:t>
                     </m:r>
-                    <m:sSub>
-                      <m:e>
-                        <m:r>
-                          <m:rPr/>
-                          <m:t>s</m:t>
-                        </m:r>
-                      </m:e>
-                      <m:sub>
-                        <m:r>
-                          <m:rPr/>
-                          <m:t>m</m:t>
-                        </m:r>
-                      </m:sub>
-                    </m:sSub>
+                    <m:r>
+                      <m:rPr/>
+                      <m:t>6</m:t>
+                    </m:r>
                     <m:r>
                       <m:rPr/>
                       <m:t>,</m:t>
                     </m:r>
-                    <m:sSub>
-                      <m:e>
-                        <m:r>
-                          <m:rPr/>
-                          <m:t>r</m:t>
-                        </m:r>
-                      </m:e>
-                      <m:sub>
-                        <m:r>
-                          <m:rPr/>
-                          <m:t>n</m:t>
-                        </m:r>
-                      </m:sub>
-                    </m:sSub>
+                    <m:r>
+                      <m:rPr/>
+                      <m:t>−</m:t>
+                    </m:r>
+                    <m:r>
+                      <m:rPr/>
+                      <m:t>1</m:t>
+                    </m:r>
                     <m:r>
                       <m:rPr/>
                       <m:t>)</m:t>
+                    </m:r>
+                  </m:e>
+                  <m:e>
+                    <m:r>
+                      <m:rPr/>
+                      <m:t>(</m:t>
+                    </m:r>
+                    <m:r>
+                      <m:rPr/>
+                      <m:t>0</m:t>
+                    </m:r>
+                    <m:r>
+                      <m:rPr/>
+                      <m:t>,</m:t>
+                    </m:r>
+                    <m:r>
+                      <m:rPr/>
+                      <m:t>0</m:t>
                     </m:r>
                     <m:r>
                       <m:rPr/>

</xml_diff>

<commit_message>
lecture 02 done and makefile for sage plots done
</commit_message>
<xml_diff>
--- a/Course_Notes/Lecture_2-Normal_Form_Games.docx
+++ b/Course_Notes/Lecture_2-Normal_Form_Games.docx
@@ -440,6 +440,11 @@
     </w:p>
     <w:p>
       <w:r>
+        <w:t xml:space="preserve">The convention used in this course (unless otherwise stated) is that all players aim to choose from their strategies in such a way as to maximise their utilities.</w:t>
+      </w:r>
+    </w:p>
+    <w:p>
+      <w:r>
         <w:t xml:space="preserve">A natural way of representing a two player normal form game is using a</w:t>
       </w:r>
       <w:r>
@@ -861,7 +866,7 @@
         <w:pStyle w:val="BlockQuote"/>
       </w:pPr>
       <w:r>
-        <w:t xml:space="preserve">Suppose ...</w:t>
+        <w:t xml:space="preserve">Assume two thieves have been caught by the police and separated for questioning. If both thieves cooperate and don't divulge any information they will each get a short sentence. If one defects he/she is offered a deal while the other thief will get a long sentence. If they both defect they both get a medium sentence.</w:t>
       </w:r>
     </w:p>
     <w:p>
@@ -1589,6 +1594,2296 @@
         </m:oMath>
       </m:oMathPara>
       <w:br/>
+    </w:p>
+    <w:bookmarkStart w:id="mixed-strategies" w:name="mixed-strategies"/>
+    <w:p>
+      <w:pPr>
+        <w:pStyle w:val="Heading2"/>
+      </w:pPr>
+      <w:r>
+        <w:t xml:space="preserve">Mixed Strategies</w:t>
+      </w:r>
+    </w:p>
+    <w:bookmarkEnd w:id="mixed-strategies"/>
+    <w:p>
+      <w:r>
+        <w:t xml:space="preserve">So far we have only considered so called</w:t>
+      </w:r>
+      <w:r>
+        <w:t xml:space="preserve"> </w:t>
+      </w:r>
+      <w:r>
+        <w:rPr>
+          <w:b/>
+        </w:rPr>
+        <w:t xml:space="preserve">pure strategies</w:t>
+      </w:r>
+      <w:r>
+        <w:t xml:space="preserve">. We will now allow players to play</w:t>
+      </w:r>
+      <w:r>
+        <w:t xml:space="preserve"> </w:t>
+      </w:r>
+      <w:r>
+        <w:rPr>
+          <w:b/>
+        </w:rPr>
+        <w:t xml:space="preserve">mixed strategies</w:t>
+      </w:r>
+      <w:r>
+        <w:t xml:space="preserve">.</w:t>
+      </w:r>
+    </w:p>
+    <w:bookmarkStart w:id="definition-1" w:name="definition-1"/>
+    <w:p>
+      <w:pPr>
+        <w:pStyle w:val="Heading3"/>
+      </w:pPr>
+      <w:r>
+        <w:t xml:space="preserve">Definition</w:t>
+      </w:r>
+    </w:p>
+    <w:bookmarkEnd w:id="definition-1"/>
+    <w:p>
+      <w:r>
+        <w:pict>
+          <v:rect style="width:0;height:1.5pt" o:hralign="center" o:hrstd="t" o:hr="t"/>
+        </w:pict>
+      </w:r>
+    </w:p>
+    <w:p>
+      <w:r>
+        <w:t xml:space="preserve">In an</w:t>
+      </w:r>
+      <w:r>
+        <w:t xml:space="preserve"> </w:t>
+      </w:r>
+      <m:oMath>
+        <m:r>
+          <m:rPr/>
+          <m:t>n</m:t>
+        </m:r>
+      </m:oMath>
+      <w:r>
+        <w:t xml:space="preserve"> </w:t>
+      </w:r>
+      <w:r>
+        <w:t xml:space="preserve">player normal form game a</w:t>
+      </w:r>
+      <w:r>
+        <w:t xml:space="preserve"> </w:t>
+      </w:r>
+      <w:r>
+        <w:rPr>
+          <w:b/>
+        </w:rPr>
+        <w:t xml:space="preserve">mixed strategy</w:t>
+      </w:r>
+      <w:r>
+        <w:t xml:space="preserve"> </w:t>
+      </w:r>
+      <w:r>
+        <w:t xml:space="preserve">for player</w:t>
+      </w:r>
+      <w:r>
+        <w:t xml:space="preserve"> </w:t>
+      </w:r>
+      <m:oMath>
+        <m:r>
+          <m:rPr/>
+          <m:t>i</m:t>
+        </m:r>
+      </m:oMath>
+      <w:r>
+        <w:t xml:space="preserve"> </w:t>
+      </w:r>
+      <w:r>
+        <w:t xml:space="preserve">denoted by</w:t>
+      </w:r>
+      <w:r>
+        <w:t xml:space="preserve"> </w:t>
+      </w:r>
+      <m:oMath>
+        <m:sSub>
+          <m:e>
+            <m:r>
+              <m:rPr/>
+              <m:t>σ</m:t>
+            </m:r>
+          </m:e>
+          <m:sub>
+            <m:r>
+              <m:rPr/>
+              <m:t>i</m:t>
+            </m:r>
+          </m:sub>
+        </m:sSub>
+        <m:r>
+          <m:rPr/>
+          <m:t>∈</m:t>
+        </m:r>
+        <m:r>
+          <m:rPr/>
+          <m:t>[</m:t>
+        </m:r>
+        <m:r>
+          <m:rPr/>
+          <m:t>0</m:t>
+        </m:r>
+        <m:r>
+          <m:rPr/>
+          <m:t>,</m:t>
+        </m:r>
+        <m:r>
+          <m:rPr/>
+          <m:t>1</m:t>
+        </m:r>
+        <m:sSubSup>
+          <m:e>
+            <m:r>
+              <m:rPr/>
+              <m:t>]</m:t>
+            </m:r>
+          </m:e>
+          <m:sub>
+            <m:r>
+              <m:rPr/>
+              <m:t>ℝ</m:t>
+            </m:r>
+          </m:sub>
+          <m:sup>
+            <m:r>
+              <m:rPr/>
+              <m:t>∣</m:t>
+            </m:r>
+            <m:sSub>
+              <m:e>
+                <m:r>
+                  <m:rPr/>
+                  <m:t>S</m:t>
+                </m:r>
+              </m:e>
+              <m:sub>
+                <m:r>
+                  <m:rPr/>
+                  <m:t>i</m:t>
+                </m:r>
+              </m:sub>
+            </m:sSub>
+            <m:r>
+              <m:rPr/>
+              <m:t>∣</m:t>
+            </m:r>
+          </m:sup>
+        </m:sSubSup>
+      </m:oMath>
+      <w:r>
+        <w:t xml:space="preserve"> </w:t>
+      </w:r>
+      <w:r>
+        <w:t xml:space="preserve">is a probability distribution over the pure strategies of player</w:t>
+      </w:r>
+      <w:r>
+        <w:t xml:space="preserve"> </w:t>
+      </w:r>
+      <m:oMath>
+        <m:r>
+          <m:rPr/>
+          <m:t>i</m:t>
+        </m:r>
+      </m:oMath>
+      <w:r>
+        <w:t xml:space="preserve">.</w:t>
+      </w:r>
+    </w:p>
+    <w:p>
+      <w:r>
+        <w:pict>
+          <v:rect style="width:0;height:1.5pt" o:hralign="center" o:hrstd="t" o:hr="t"/>
+        </w:pict>
+      </w:r>
+    </w:p>
+    <w:p>
+      <w:r>
+        <w:t xml:space="preserve">For example in the matching pennies game discussed previously. A strategy profile of</w:t>
+      </w:r>
+      <w:r>
+        <w:t xml:space="preserve"> </w:t>
+      </w:r>
+      <m:oMath>
+        <m:sSub>
+          <m:e>
+            <m:r>
+              <m:rPr/>
+              <m:t>σ</m:t>
+            </m:r>
+          </m:e>
+          <m:sub>
+            <m:r>
+              <m:rPr/>
+              <m:t>1</m:t>
+            </m:r>
+          </m:sub>
+        </m:sSub>
+        <m:r>
+          <m:rPr/>
+          <m:t>=</m:t>
+        </m:r>
+        <m:r>
+          <m:rPr/>
+          <m:t>(</m:t>
+        </m:r>
+        <m:r>
+          <m:rPr/>
+          <m:t>.</m:t>
+        </m:r>
+        <m:r>
+          <m:rPr/>
+          <m:t>2</m:t>
+        </m:r>
+        <m:r>
+          <m:rPr/>
+          <m:t>,</m:t>
+        </m:r>
+        <m:r>
+          <m:rPr/>
+          <m:t>.</m:t>
+        </m:r>
+        <m:r>
+          <m:rPr/>
+          <m:t>8</m:t>
+        </m:r>
+        <m:r>
+          <m:rPr/>
+          <m:t>)</m:t>
+        </m:r>
+      </m:oMath>
+      <w:r>
+        <w:t xml:space="preserve"> </w:t>
+      </w:r>
+      <w:r>
+        <w:t xml:space="preserve">and</w:t>
+      </w:r>
+      <w:r>
+        <w:t xml:space="preserve"> </w:t>
+      </w:r>
+      <m:oMath>
+        <m:sSub>
+          <m:e>
+            <m:r>
+              <m:rPr/>
+              <m:t>σ</m:t>
+            </m:r>
+          </m:e>
+          <m:sub>
+            <m:r>
+              <m:rPr/>
+              <m:t>2</m:t>
+            </m:r>
+          </m:sub>
+        </m:sSub>
+        <m:r>
+          <m:rPr/>
+          <m:t>=</m:t>
+        </m:r>
+        <m:r>
+          <m:rPr/>
+          <m:t>(</m:t>
+        </m:r>
+        <m:r>
+          <m:rPr/>
+          <m:t>.</m:t>
+        </m:r>
+        <m:r>
+          <m:rPr/>
+          <m:t>6</m:t>
+        </m:r>
+        <m:r>
+          <m:rPr/>
+          <m:t>,</m:t>
+        </m:r>
+        <m:r>
+          <m:rPr/>
+          <m:t>.</m:t>
+        </m:r>
+        <m:r>
+          <m:rPr/>
+          <m:t>4</m:t>
+        </m:r>
+        <m:r>
+          <m:rPr/>
+          <m:t>)</m:t>
+        </m:r>
+      </m:oMath>
+      <w:r>
+        <w:t xml:space="preserve"> </w:t>
+      </w:r>
+      <w:r>
+        <w:t xml:space="preserve">implies that player 1 plays heads with probability .2 and player 2 plays heads with probability .6.</w:t>
+      </w:r>
+    </w:p>
+    <w:p>
+      <w:r>
+        <w:t xml:space="preserve">We can extend the utility function which maps from the set of pure strategies to</w:t>
+      </w:r>
+      <w:r>
+        <w:t xml:space="preserve"> </w:t>
+      </w:r>
+      <m:oMath>
+        <m:r>
+          <m:rPr/>
+          <m:t>ℝ</m:t>
+        </m:r>
+      </m:oMath>
+      <w:r>
+        <w:t xml:space="preserve"> </w:t>
+      </w:r>
+      <w:r>
+        <w:t xml:space="preserve">using</w:t>
+      </w:r>
+      <w:r>
+        <w:t xml:space="preserve"> </w:t>
+      </w:r>
+      <w:r>
+        <w:rPr>
+          <w:i/>
+        </w:rPr>
+        <w:t xml:space="preserve">expected payoffs</w:t>
+      </w:r>
+      <w:r>
+        <w:t xml:space="preserve">. For a two player game we have:</w:t>
+      </w:r>
+    </w:p>
+    <w:p>
+      <w:br/>
+      <m:oMathPara>
+        <m:oMathParaPr>
+          <m:jc m:val="center"/>
+        </m:oMathParaPr>
+        <m:oMath>
+          <m:sSub>
+            <m:e>
+              <m:r>
+                <m:rPr/>
+                <m:t>u</m:t>
+              </m:r>
+            </m:e>
+            <m:sub>
+              <m:r>
+                <m:rPr/>
+                <m:t>i</m:t>
+              </m:r>
+            </m:sub>
+          </m:sSub>
+          <m:r>
+            <m:rPr/>
+            <m:t>(</m:t>
+          </m:r>
+          <m:sSub>
+            <m:e>
+              <m:r>
+                <m:rPr/>
+                <m:t>σ</m:t>
+              </m:r>
+            </m:e>
+            <m:sub>
+              <m:r>
+                <m:rPr/>
+                <m:t>1</m:t>
+              </m:r>
+            </m:sub>
+          </m:sSub>
+          <m:r>
+            <m:rPr/>
+            <m:t>,</m:t>
+          </m:r>
+          <m:sSub>
+            <m:e>
+              <m:r>
+                <m:rPr/>
+                <m:t>σ</m:t>
+              </m:r>
+            </m:e>
+            <m:sub>
+              <m:r>
+                <m:rPr/>
+                <m:t>2</m:t>
+              </m:r>
+            </m:sub>
+          </m:sSub>
+          <m:r>
+            <m:rPr/>
+            <m:t>)</m:t>
+          </m:r>
+          <m:r>
+            <m:rPr/>
+            <m:t>=</m:t>
+          </m:r>
+          <m:nary>
+            <m:naryPr>
+              <m:chr m:val="∑"/>
+              <m:limLoc m:val="undOvr"/>
+              <m:grow/>
+              <m:supHide m:val="off"/>
+              <m:supHide m:val="off"/>
+            </m:naryPr>
+            <m:e>
+              <m:sSub>
+                <m:e>
+                  <m:r>
+                    <m:rPr/>
+                    <m:t>σ</m:t>
+                  </m:r>
+                </m:e>
+                <m:sub>
+                  <m:r>
+                    <m:rPr/>
+                    <m:t>1</m:t>
+                  </m:r>
+                </m:sub>
+              </m:sSub>
+            </m:e>
+            <m:sub>
+              <m:r>
+                <m:rPr/>
+                <m:t>r</m:t>
+              </m:r>
+              <m:r>
+                <m:rPr/>
+                <m:t>∈</m:t>
+              </m:r>
+              <m:sSub>
+                <m:e>
+                  <m:r>
+                    <m:rPr/>
+                    <m:t>S</m:t>
+                  </m:r>
+                </m:e>
+                <m:sub>
+                  <m:r>
+                    <m:rPr/>
+                    <m:t>1</m:t>
+                  </m:r>
+                </m:sub>
+              </m:sSub>
+              <m:r>
+                <m:rPr/>
+                <m:t>,</m:t>
+              </m:r>
+              <m:r>
+                <m:rPr/>
+                <m:t>s</m:t>
+              </m:r>
+              <m:r>
+                <m:rPr/>
+                <m:t>∈</m:t>
+              </m:r>
+              <m:sSub>
+                <m:e>
+                  <m:r>
+                    <m:rPr/>
+                    <m:t>S</m:t>
+                  </m:r>
+                </m:e>
+                <m:sub>
+                  <m:r>
+                    <m:rPr/>
+                    <m:t>2</m:t>
+                  </m:r>
+                </m:sub>
+              </m:sSub>
+            </m:sub>
+            <m:sup/>
+          </m:nary>
+          <m:r>
+            <m:rPr/>
+            <m:t>(</m:t>
+          </m:r>
+          <m:r>
+            <m:rPr/>
+            <m:t>r</m:t>
+          </m:r>
+          <m:r>
+            <m:rPr/>
+            <m:t>)</m:t>
+          </m:r>
+          <m:sSub>
+            <m:e>
+              <m:r>
+                <m:rPr/>
+                <m:t>σ</m:t>
+              </m:r>
+            </m:e>
+            <m:sub>
+              <m:r>
+                <m:rPr/>
+                <m:t>2</m:t>
+              </m:r>
+            </m:sub>
+          </m:sSub>
+          <m:r>
+            <m:rPr/>
+            <m:t>(</m:t>
+          </m:r>
+          <m:r>
+            <m:rPr/>
+            <m:t>s</m:t>
+          </m:r>
+          <m:r>
+            <m:rPr/>
+            <m:t>)</m:t>
+          </m:r>
+          <m:sSub>
+            <m:e>
+              <m:r>
+                <m:rPr/>
+                <m:t>u</m:t>
+              </m:r>
+            </m:e>
+            <m:sub>
+              <m:r>
+                <m:rPr/>
+                <m:t>i</m:t>
+              </m:r>
+            </m:sub>
+          </m:sSub>
+          <m:r>
+            <m:rPr/>
+            <m:t>(</m:t>
+          </m:r>
+          <m:r>
+            <m:rPr/>
+            <m:t>r</m:t>
+          </m:r>
+          <m:r>
+            <m:rPr/>
+            <m:t>,</m:t>
+          </m:r>
+          <m:r>
+            <m:rPr/>
+            <m:t>s</m:t>
+          </m:r>
+          <m:r>
+            <m:rPr/>
+            <m:t>)</m:t>
+          </m:r>
+        </m:oMath>
+      </m:oMathPara>
+      <w:br/>
+    </w:p>
+    <w:p>
+      <w:r>
+        <w:t xml:space="preserve">(where we relax our notation to allow</w:t>
+      </w:r>
+      <w:r>
+        <w:t xml:space="preserve"> </w:t>
+      </w:r>
+      <m:oMath>
+        <m:sSub>
+          <m:e>
+            <m:r>
+              <m:rPr/>
+              <m:t>σ</m:t>
+            </m:r>
+          </m:e>
+          <m:sub>
+            <m:r>
+              <m:rPr/>
+              <m:t>i</m:t>
+            </m:r>
+          </m:sub>
+        </m:sSub>
+        <m:r>
+          <m:rPr/>
+          <m:t>:</m:t>
+        </m:r>
+        <m:sSub>
+          <m:e>
+            <m:r>
+              <m:rPr/>
+              <m:t>S</m:t>
+            </m:r>
+          </m:e>
+          <m:sub>
+            <m:r>
+              <m:rPr/>
+              <m:t>i</m:t>
+            </m:r>
+          </m:sub>
+        </m:sSub>
+        <m:r>
+          <m:rPr/>
+          <m:t>→</m:t>
+        </m:r>
+        <m:r>
+          <m:rPr/>
+          <m:t>[</m:t>
+        </m:r>
+        <m:r>
+          <m:rPr/>
+          <m:t>0</m:t>
+        </m:r>
+        <m:r>
+          <m:rPr/>
+          <m:t>,</m:t>
+        </m:r>
+        <m:r>
+          <m:rPr/>
+          <m:t>1</m:t>
+        </m:r>
+        <m:sSub>
+          <m:e>
+            <m:r>
+              <m:rPr/>
+              <m:t>]</m:t>
+            </m:r>
+          </m:e>
+          <m:sub>
+            <m:r>
+              <m:rPr/>
+              <m:t>ℝ</m:t>
+            </m:r>
+          </m:sub>
+        </m:sSub>
+      </m:oMath>
+      <w:r>
+        <w:t xml:space="preserve">)</w:t>
+      </w:r>
+    </w:p>
+    <w:bookmarkStart w:id="matching-pennies-revisited." w:name="matching-pennies-revisited."/>
+    <w:p>
+      <w:pPr>
+        <w:pStyle w:val="Heading2"/>
+      </w:pPr>
+      <w:r>
+        <w:t xml:space="preserve">Matching pennies revisited.</w:t>
+      </w:r>
+    </w:p>
+    <w:bookmarkEnd w:id="matching-pennies-revisited."/>
+    <w:p>
+      <w:r>
+        <w:t xml:space="preserve">In the previously discussed strategy profile of</w:t>
+      </w:r>
+      <w:r>
+        <w:t xml:space="preserve"> </w:t>
+      </w:r>
+      <m:oMath>
+        <m:sSub>
+          <m:e>
+            <m:r>
+              <m:rPr/>
+              <m:t>σ</m:t>
+            </m:r>
+          </m:e>
+          <m:sub>
+            <m:r>
+              <m:rPr/>
+              <m:t>1</m:t>
+            </m:r>
+          </m:sub>
+        </m:sSub>
+        <m:r>
+          <m:rPr/>
+          <m:t>=</m:t>
+        </m:r>
+        <m:r>
+          <m:rPr/>
+          <m:t>(</m:t>
+        </m:r>
+        <m:r>
+          <m:rPr/>
+          <m:t>.</m:t>
+        </m:r>
+        <m:r>
+          <m:rPr/>
+          <m:t>2</m:t>
+        </m:r>
+        <m:r>
+          <m:rPr/>
+          <m:t>,</m:t>
+        </m:r>
+        <m:r>
+          <m:rPr/>
+          <m:t>.</m:t>
+        </m:r>
+        <m:r>
+          <m:rPr/>
+          <m:t>8</m:t>
+        </m:r>
+        <m:r>
+          <m:rPr/>
+          <m:t>)</m:t>
+        </m:r>
+      </m:oMath>
+      <w:r>
+        <w:t xml:space="preserve"> </w:t>
+      </w:r>
+      <w:r>
+        <w:t xml:space="preserve">and</w:t>
+      </w:r>
+      <w:r>
+        <w:t xml:space="preserve"> </w:t>
+      </w:r>
+      <m:oMath>
+        <m:sSub>
+          <m:e>
+            <m:r>
+              <m:rPr/>
+              <m:t>σ</m:t>
+            </m:r>
+          </m:e>
+          <m:sub>
+            <m:r>
+              <m:rPr/>
+              <m:t>2</m:t>
+            </m:r>
+          </m:sub>
+        </m:sSub>
+        <m:r>
+          <m:rPr/>
+          <m:t>=</m:t>
+        </m:r>
+        <m:r>
+          <m:rPr/>
+          <m:t>(</m:t>
+        </m:r>
+        <m:r>
+          <m:rPr/>
+          <m:t>.</m:t>
+        </m:r>
+        <m:r>
+          <m:rPr/>
+          <m:t>6</m:t>
+        </m:r>
+        <m:r>
+          <m:rPr/>
+          <m:t>,</m:t>
+        </m:r>
+        <m:r>
+          <m:rPr/>
+          <m:t>.</m:t>
+        </m:r>
+        <m:r>
+          <m:rPr/>
+          <m:t>4</m:t>
+        </m:r>
+        <m:r>
+          <m:rPr/>
+          <m:t>)</m:t>
+        </m:r>
+      </m:oMath>
+      <w:r>
+        <w:t xml:space="preserve"> </w:t>
+      </w:r>
+      <w:r>
+        <w:t xml:space="preserve">the expected utilities can be calculated as follows:</w:t>
+      </w:r>
+    </w:p>
+    <w:p>
+      <w:br/>
+      <m:oMathPara>
+        <m:oMathParaPr>
+          <m:jc m:val="center"/>
+        </m:oMathParaPr>
+        <m:oMath>
+          <m:sSub>
+            <m:e>
+              <m:r>
+                <m:rPr/>
+                <m:t>u</m:t>
+              </m:r>
+            </m:e>
+            <m:sub>
+              <m:r>
+                <m:rPr/>
+                <m:t>1</m:t>
+              </m:r>
+            </m:sub>
+          </m:sSub>
+          <m:r>
+            <m:rPr/>
+            <m:t>(</m:t>
+          </m:r>
+          <m:sSub>
+            <m:e>
+              <m:r>
+                <m:rPr/>
+                <m:t>σ</m:t>
+              </m:r>
+            </m:e>
+            <m:sub>
+              <m:r>
+                <m:rPr/>
+                <m:t>1</m:t>
+              </m:r>
+            </m:sub>
+          </m:sSub>
+          <m:r>
+            <m:rPr/>
+            <m:t>,</m:t>
+          </m:r>
+          <m:sSub>
+            <m:e>
+              <m:r>
+                <m:rPr/>
+                <m:t>σ</m:t>
+              </m:r>
+            </m:e>
+            <m:sub>
+              <m:r>
+                <m:rPr/>
+                <m:t>2</m:t>
+              </m:r>
+            </m:sub>
+          </m:sSub>
+          <m:r>
+            <m:rPr/>
+            <m:t>)</m:t>
+          </m:r>
+          <m:r>
+            <m:rPr/>
+            <m:t>=</m:t>
+          </m:r>
+          <m:nary>
+            <m:naryPr>
+              <m:chr m:val="∑"/>
+              <m:limLoc m:val="undOvr"/>
+              <m:grow/>
+              <m:supHide m:val="off"/>
+              <m:supHide m:val="off"/>
+            </m:naryPr>
+            <m:e>
+              <m:sSub>
+                <m:e>
+                  <m:r>
+                    <m:rPr/>
+                    <m:t>σ</m:t>
+                  </m:r>
+                </m:e>
+                <m:sub>
+                  <m:r>
+                    <m:rPr/>
+                    <m:t>1</m:t>
+                  </m:r>
+                </m:sub>
+              </m:sSub>
+            </m:e>
+            <m:sub>
+              <m:r>
+                <m:rPr/>
+                <m:t>r</m:t>
+              </m:r>
+              <m:r>
+                <m:rPr/>
+                <m:t>∈</m:t>
+              </m:r>
+              <m:sSub>
+                <m:e>
+                  <m:r>
+                    <m:rPr/>
+                    <m:t>S</m:t>
+                  </m:r>
+                </m:e>
+                <m:sub>
+                  <m:r>
+                    <m:rPr/>
+                    <m:t>1</m:t>
+                  </m:r>
+                </m:sub>
+              </m:sSub>
+              <m:r>
+                <m:rPr/>
+                <m:t>,</m:t>
+              </m:r>
+              <m:r>
+                <m:rPr/>
+                <m:t>s</m:t>
+              </m:r>
+              <m:r>
+                <m:rPr/>
+                <m:t>∈</m:t>
+              </m:r>
+              <m:sSub>
+                <m:e>
+                  <m:r>
+                    <m:rPr/>
+                    <m:t>S</m:t>
+                  </m:r>
+                </m:e>
+                <m:sub>
+                  <m:r>
+                    <m:rPr/>
+                    <m:t>2</m:t>
+                  </m:r>
+                </m:sub>
+              </m:sSub>
+            </m:sub>
+            <m:sup/>
+          </m:nary>
+          <m:r>
+            <m:rPr/>
+            <m:t>(</m:t>
+          </m:r>
+          <m:r>
+            <m:rPr/>
+            <m:t>r</m:t>
+          </m:r>
+          <m:r>
+            <m:rPr/>
+            <m:t>)</m:t>
+          </m:r>
+          <m:sSub>
+            <m:e>
+              <m:r>
+                <m:rPr/>
+                <m:t>σ</m:t>
+              </m:r>
+            </m:e>
+            <m:sub>
+              <m:r>
+                <m:rPr/>
+                <m:t>2</m:t>
+              </m:r>
+            </m:sub>
+          </m:sSub>
+          <m:r>
+            <m:rPr/>
+            <m:t>(</m:t>
+          </m:r>
+          <m:r>
+            <m:rPr/>
+            <m:t>s</m:t>
+          </m:r>
+          <m:r>
+            <m:rPr/>
+            <m:t>)</m:t>
+          </m:r>
+          <m:sSub>
+            <m:e>
+              <m:r>
+                <m:rPr/>
+                <m:t>u</m:t>
+              </m:r>
+            </m:e>
+            <m:sub>
+              <m:r>
+                <m:rPr/>
+                <m:t>1</m:t>
+              </m:r>
+            </m:sub>
+          </m:sSub>
+          <m:r>
+            <m:rPr/>
+            <m:t>(</m:t>
+          </m:r>
+          <m:r>
+            <m:rPr/>
+            <m:t>r</m:t>
+          </m:r>
+          <m:r>
+            <m:rPr/>
+            <m:t>,</m:t>
+          </m:r>
+          <m:r>
+            <m:rPr/>
+            <m:t>s</m:t>
+          </m:r>
+          <m:r>
+            <m:rPr/>
+            <m:t>)</m:t>
+          </m:r>
+          <m:r>
+            <m:rPr/>
+            <m:t>=</m:t>
+          </m:r>
+          <m:r>
+            <m:rPr/>
+            <m:t>.</m:t>
+          </m:r>
+          <m:r>
+            <m:rPr/>
+            <m:t>2</m:t>
+          </m:r>
+          <m:r>
+            <m:rPr/>
+            <m:t>×</m:t>
+          </m:r>
+          <m:r>
+            <m:rPr/>
+            <m:t>.</m:t>
+          </m:r>
+          <m:r>
+            <m:rPr/>
+            <m:t>6</m:t>
+          </m:r>
+          <m:r>
+            <m:rPr/>
+            <m:t>×</m:t>
+          </m:r>
+          <m:r>
+            <m:rPr/>
+            <m:t>1</m:t>
+          </m:r>
+          <m:r>
+            <m:rPr/>
+            <m:t>+</m:t>
+          </m:r>
+          <m:r>
+            <m:rPr/>
+            <m:t>.</m:t>
+          </m:r>
+          <m:r>
+            <m:rPr/>
+            <m:t>2</m:t>
+          </m:r>
+          <m:r>
+            <m:rPr/>
+            <m:t>×</m:t>
+          </m:r>
+          <m:r>
+            <m:rPr/>
+            <m:t>.</m:t>
+          </m:r>
+          <m:r>
+            <m:rPr/>
+            <m:t>4</m:t>
+          </m:r>
+          <m:r>
+            <m:rPr/>
+            <m:t>×</m:t>
+          </m:r>
+          <m:r>
+            <m:rPr/>
+            <m:t>(</m:t>
+          </m:r>
+          <m:r>
+            <m:rPr/>
+            <m:t>−</m:t>
+          </m:r>
+          <m:r>
+            <m:rPr/>
+            <m:t>1</m:t>
+          </m:r>
+          <m:r>
+            <m:rPr/>
+            <m:t>)</m:t>
+          </m:r>
+          <m:r>
+            <m:rPr/>
+            <m:t>+</m:t>
+          </m:r>
+          <m:r>
+            <m:rPr/>
+            <m:t>.</m:t>
+          </m:r>
+          <m:r>
+            <m:rPr/>
+            <m:t>8</m:t>
+          </m:r>
+          <m:r>
+            <m:rPr/>
+            <m:t>×</m:t>
+          </m:r>
+          <m:r>
+            <m:rPr/>
+            <m:t>.</m:t>
+          </m:r>
+          <m:r>
+            <m:rPr/>
+            <m:t>6</m:t>
+          </m:r>
+          <m:r>
+            <m:rPr/>
+            <m:t>×</m:t>
+          </m:r>
+          <m:r>
+            <m:rPr/>
+            <m:t>(</m:t>
+          </m:r>
+          <m:r>
+            <m:rPr/>
+            <m:t>−</m:t>
+          </m:r>
+          <m:r>
+            <m:rPr/>
+            <m:t>1</m:t>
+          </m:r>
+          <m:r>
+            <m:rPr/>
+            <m:t>)</m:t>
+          </m:r>
+          <m:r>
+            <m:rPr/>
+            <m:t>+</m:t>
+          </m:r>
+          <m:r>
+            <m:rPr/>
+            <m:t>.</m:t>
+          </m:r>
+          <m:r>
+            <m:rPr/>
+            <m:t>8</m:t>
+          </m:r>
+          <m:r>
+            <m:rPr/>
+            <m:t>×</m:t>
+          </m:r>
+          <m:r>
+            <m:rPr/>
+            <m:t>.</m:t>
+          </m:r>
+          <m:r>
+            <m:rPr/>
+            <m:t>4</m:t>
+          </m:r>
+          <m:r>
+            <m:rPr/>
+            <m:t>×</m:t>
+          </m:r>
+          <m:r>
+            <m:rPr/>
+            <m:t>1</m:t>
+          </m:r>
+          <m:r>
+            <m:rPr/>
+            <m:t>=</m:t>
+          </m:r>
+          <m:r>
+            <m:rPr/>
+            <m:t>−</m:t>
+          </m:r>
+          <m:r>
+            <m:rPr/>
+            <m:t>.</m:t>
+          </m:r>
+          <m:r>
+            <m:rPr/>
+            <m:t>12</m:t>
+          </m:r>
+        </m:oMath>
+      </m:oMathPara>
+      <w:br/>
+      <w:r>
+        <w:t xml:space="preserve"> </w:t>
+      </w:r>
+      <w:br/>
+      <m:oMathPara>
+        <m:oMathParaPr>
+          <m:jc m:val="center"/>
+        </m:oMathParaPr>
+        <m:oMath>
+          <m:sSub>
+            <m:e>
+              <m:r>
+                <m:rPr/>
+                <m:t>u</m:t>
+              </m:r>
+            </m:e>
+            <m:sub>
+              <m:r>
+                <m:rPr/>
+                <m:t>2</m:t>
+              </m:r>
+            </m:sub>
+          </m:sSub>
+          <m:r>
+            <m:rPr/>
+            <m:t>(</m:t>
+          </m:r>
+          <m:sSub>
+            <m:e>
+              <m:r>
+                <m:rPr/>
+                <m:t>σ</m:t>
+              </m:r>
+            </m:e>
+            <m:sub>
+              <m:r>
+                <m:rPr/>
+                <m:t>1</m:t>
+              </m:r>
+            </m:sub>
+          </m:sSub>
+          <m:r>
+            <m:rPr/>
+            <m:t>,</m:t>
+          </m:r>
+          <m:sSub>
+            <m:e>
+              <m:r>
+                <m:rPr/>
+                <m:t>σ</m:t>
+              </m:r>
+            </m:e>
+            <m:sub>
+              <m:r>
+                <m:rPr/>
+                <m:t>2</m:t>
+              </m:r>
+            </m:sub>
+          </m:sSub>
+          <m:r>
+            <m:rPr/>
+            <m:t>)</m:t>
+          </m:r>
+          <m:r>
+            <m:rPr/>
+            <m:t>=</m:t>
+          </m:r>
+          <m:nary>
+            <m:naryPr>
+              <m:chr m:val="∑"/>
+              <m:limLoc m:val="undOvr"/>
+              <m:grow/>
+              <m:supHide m:val="off"/>
+              <m:supHide m:val="off"/>
+            </m:naryPr>
+            <m:e>
+              <m:sSub>
+                <m:e>
+                  <m:r>
+                    <m:rPr/>
+                    <m:t>σ</m:t>
+                  </m:r>
+                </m:e>
+                <m:sub>
+                  <m:r>
+                    <m:rPr/>
+                    <m:t>1</m:t>
+                  </m:r>
+                </m:sub>
+              </m:sSub>
+            </m:e>
+            <m:sub>
+              <m:r>
+                <m:rPr/>
+                <m:t>r</m:t>
+              </m:r>
+              <m:r>
+                <m:rPr/>
+                <m:t>∈</m:t>
+              </m:r>
+              <m:sSub>
+                <m:e>
+                  <m:r>
+                    <m:rPr/>
+                    <m:t>S</m:t>
+                  </m:r>
+                </m:e>
+                <m:sub>
+                  <m:r>
+                    <m:rPr/>
+                    <m:t>1</m:t>
+                  </m:r>
+                </m:sub>
+              </m:sSub>
+              <m:r>
+                <m:rPr/>
+                <m:t>,</m:t>
+              </m:r>
+              <m:r>
+                <m:rPr/>
+                <m:t>s</m:t>
+              </m:r>
+              <m:r>
+                <m:rPr/>
+                <m:t>∈</m:t>
+              </m:r>
+              <m:sSub>
+                <m:e>
+                  <m:r>
+                    <m:rPr/>
+                    <m:t>S</m:t>
+                  </m:r>
+                </m:e>
+                <m:sub>
+                  <m:r>
+                    <m:rPr/>
+                    <m:t>2</m:t>
+                  </m:r>
+                </m:sub>
+              </m:sSub>
+            </m:sub>
+            <m:sup/>
+          </m:nary>
+          <m:r>
+            <m:rPr/>
+            <m:t>(</m:t>
+          </m:r>
+          <m:r>
+            <m:rPr/>
+            <m:t>r</m:t>
+          </m:r>
+          <m:r>
+            <m:rPr/>
+            <m:t>)</m:t>
+          </m:r>
+          <m:sSub>
+            <m:e>
+              <m:r>
+                <m:rPr/>
+                <m:t>σ</m:t>
+              </m:r>
+            </m:e>
+            <m:sub>
+              <m:r>
+                <m:rPr/>
+                <m:t>2</m:t>
+              </m:r>
+            </m:sub>
+          </m:sSub>
+          <m:r>
+            <m:rPr/>
+            <m:t>(</m:t>
+          </m:r>
+          <m:r>
+            <m:rPr/>
+            <m:t>s</m:t>
+          </m:r>
+          <m:r>
+            <m:rPr/>
+            <m:t>)</m:t>
+          </m:r>
+          <m:sSub>
+            <m:e>
+              <m:r>
+                <m:rPr/>
+                <m:t>u</m:t>
+              </m:r>
+            </m:e>
+            <m:sub>
+              <m:r>
+                <m:rPr/>
+                <m:t>2</m:t>
+              </m:r>
+            </m:sub>
+          </m:sSub>
+          <m:r>
+            <m:rPr/>
+            <m:t>(</m:t>
+          </m:r>
+          <m:r>
+            <m:rPr/>
+            <m:t>r</m:t>
+          </m:r>
+          <m:r>
+            <m:rPr/>
+            <m:t>,</m:t>
+          </m:r>
+          <m:r>
+            <m:rPr/>
+            <m:t>s</m:t>
+          </m:r>
+          <m:r>
+            <m:rPr/>
+            <m:t>)</m:t>
+          </m:r>
+          <m:r>
+            <m:rPr/>
+            <m:t>=</m:t>
+          </m:r>
+          <m:r>
+            <m:rPr/>
+            <m:t>.</m:t>
+          </m:r>
+          <m:r>
+            <m:rPr/>
+            <m:t>2</m:t>
+          </m:r>
+          <m:r>
+            <m:rPr/>
+            <m:t>×</m:t>
+          </m:r>
+          <m:r>
+            <m:rPr/>
+            <m:t>.</m:t>
+          </m:r>
+          <m:r>
+            <m:rPr/>
+            <m:t>6</m:t>
+          </m:r>
+          <m:r>
+            <m:rPr/>
+            <m:t>×</m:t>
+          </m:r>
+          <m:r>
+            <m:rPr/>
+            <m:t>(</m:t>
+          </m:r>
+          <m:r>
+            <m:rPr/>
+            <m:t>−</m:t>
+          </m:r>
+          <m:r>
+            <m:rPr/>
+            <m:t>1</m:t>
+          </m:r>
+          <m:r>
+            <m:rPr/>
+            <m:t>)</m:t>
+          </m:r>
+          <m:r>
+            <m:rPr/>
+            <m:t>+</m:t>
+          </m:r>
+          <m:r>
+            <m:rPr/>
+            <m:t>.</m:t>
+          </m:r>
+          <m:r>
+            <m:rPr/>
+            <m:t>2</m:t>
+          </m:r>
+          <m:r>
+            <m:rPr/>
+            <m:t>×</m:t>
+          </m:r>
+          <m:r>
+            <m:rPr/>
+            <m:t>.</m:t>
+          </m:r>
+          <m:r>
+            <m:rPr/>
+            <m:t>4</m:t>
+          </m:r>
+          <m:r>
+            <m:rPr/>
+            <m:t>×</m:t>
+          </m:r>
+          <m:r>
+            <m:rPr/>
+            <m:t>1</m:t>
+          </m:r>
+          <m:r>
+            <m:rPr/>
+            <m:t>+</m:t>
+          </m:r>
+          <m:r>
+            <m:rPr/>
+            <m:t>.</m:t>
+          </m:r>
+          <m:r>
+            <m:rPr/>
+            <m:t>8</m:t>
+          </m:r>
+          <m:r>
+            <m:rPr/>
+            <m:t>×</m:t>
+          </m:r>
+          <m:r>
+            <m:rPr/>
+            <m:t>.</m:t>
+          </m:r>
+          <m:r>
+            <m:rPr/>
+            <m:t>6</m:t>
+          </m:r>
+          <m:r>
+            <m:rPr/>
+            <m:t>×</m:t>
+          </m:r>
+          <m:r>
+            <m:rPr/>
+            <m:t>1</m:t>
+          </m:r>
+          <m:r>
+            <m:rPr/>
+            <m:t>+</m:t>
+          </m:r>
+          <m:r>
+            <m:rPr/>
+            <m:t>.</m:t>
+          </m:r>
+          <m:r>
+            <m:rPr/>
+            <m:t>8</m:t>
+          </m:r>
+          <m:r>
+            <m:rPr/>
+            <m:t>×</m:t>
+          </m:r>
+          <m:r>
+            <m:rPr/>
+            <m:t>.</m:t>
+          </m:r>
+          <m:r>
+            <m:rPr/>
+            <m:t>4</m:t>
+          </m:r>
+          <m:r>
+            <m:rPr/>
+            <m:t>×</m:t>
+          </m:r>
+          <m:r>
+            <m:rPr/>
+            <m:t>(</m:t>
+          </m:r>
+          <m:r>
+            <m:rPr/>
+            <m:t>−</m:t>
+          </m:r>
+          <m:r>
+            <m:rPr/>
+            <m:t>1</m:t>
+          </m:r>
+          <m:r>
+            <m:rPr/>
+            <m:t>)</m:t>
+          </m:r>
+          <m:r>
+            <m:rPr/>
+            <m:t>=</m:t>
+          </m:r>
+          <m:r>
+            <m:rPr/>
+            <m:t>.</m:t>
+          </m:r>
+          <m:r>
+            <m:rPr/>
+            <m:t>12</m:t>
+          </m:r>
+        </m:oMath>
+      </m:oMathPara>
+      <w:br/>
+    </w:p>
+    <w:bookmarkStart w:id="example" w:name="example"/>
+    <w:p>
+      <w:pPr>
+        <w:pStyle w:val="Heading3"/>
+      </w:pPr>
+      <w:r>
+        <w:t xml:space="preserve">Example</w:t>
+      </w:r>
+    </w:p>
+    <w:bookmarkEnd w:id="example"/>
+    <w:p>
+      <w:r>
+        <w:pict>
+          <v:rect style="width:0;height:1.5pt" o:hralign="center" o:hrstd="t" o:hr="t"/>
+        </w:pict>
+      </w:r>
+    </w:p>
+    <w:p>
+      <w:r>
+        <w:t xml:space="preserve">If we assume that player 2 always plays tails, what is the expected utility to player 1?</w:t>
+      </w:r>
+    </w:p>
+    <w:p>
+      <w:r>
+        <w:t xml:space="preserve">Let</w:t>
+      </w:r>
+      <w:r>
+        <w:t xml:space="preserve"> </w:t>
+      </w:r>
+      <m:oMath>
+        <m:sSub>
+          <m:e>
+            <m:r>
+              <m:rPr/>
+              <m:t>σ</m:t>
+            </m:r>
+          </m:e>
+          <m:sub>
+            <m:r>
+              <m:rPr/>
+              <m:t>1</m:t>
+            </m:r>
+          </m:sub>
+        </m:sSub>
+        <m:r>
+          <m:rPr/>
+          <m:t>=</m:t>
+        </m:r>
+        <m:r>
+          <m:rPr/>
+          <m:t>(</m:t>
+        </m:r>
+        <m:r>
+          <m:rPr/>
+          <m:t>x</m:t>
+        </m:r>
+        <m:r>
+          <m:rPr/>
+          <m:t>,</m:t>
+        </m:r>
+        <m:r>
+          <m:rPr/>
+          <m:t>1</m:t>
+        </m:r>
+        <m:r>
+          <m:rPr/>
+          <m:t>−</m:t>
+        </m:r>
+        <m:r>
+          <m:rPr/>
+          <m:t>x</m:t>
+        </m:r>
+        <m:r>
+          <m:rPr/>
+          <m:t>)</m:t>
+        </m:r>
+      </m:oMath>
+      <w:r>
+        <w:t xml:space="preserve"> </w:t>
+      </w:r>
+      <w:r>
+        <w:t xml:space="preserve">and we have</w:t>
+      </w:r>
+      <w:r>
+        <w:t xml:space="preserve"> </w:t>
+      </w:r>
+      <m:oMath>
+        <m:sSub>
+          <m:e>
+            <m:r>
+              <m:rPr/>
+              <m:t>σ</m:t>
+            </m:r>
+          </m:e>
+          <m:sub>
+            <m:r>
+              <m:rPr/>
+              <m:t>2</m:t>
+            </m:r>
+          </m:sub>
+        </m:sSub>
+        <m:r>
+          <m:rPr/>
+          <m:t>=</m:t>
+        </m:r>
+        <m:r>
+          <m:rPr/>
+          <m:t>(</m:t>
+        </m:r>
+        <m:r>
+          <m:rPr/>
+          <m:t>0</m:t>
+        </m:r>
+        <m:r>
+          <m:rPr/>
+          <m:t>,</m:t>
+        </m:r>
+        <m:r>
+          <m:rPr/>
+          <m:t>1</m:t>
+        </m:r>
+        <m:r>
+          <m:rPr/>
+          <m:t>)</m:t>
+        </m:r>
+      </m:oMath>
+      <w:r>
+        <w:t xml:space="preserve"> </w:t>
+      </w:r>
+      <w:r>
+        <w:t xml:space="preserve">which gives:</w:t>
+      </w:r>
+    </w:p>
+    <w:p>
+      <w:br/>
+      <m:oMathPara>
+        <m:oMathParaPr>
+          <m:jc m:val="center"/>
+        </m:oMathParaPr>
+        <m:oMath>
+          <m:sSub>
+            <m:e>
+              <m:r>
+                <m:rPr/>
+                <m:t>u</m:t>
+              </m:r>
+            </m:e>
+            <m:sub>
+              <m:r>
+                <m:rPr/>
+                <m:t>1</m:t>
+              </m:r>
+            </m:sub>
+          </m:sSub>
+          <m:r>
+            <m:rPr/>
+            <m:t>(</m:t>
+          </m:r>
+          <m:sSub>
+            <m:e>
+              <m:r>
+                <m:rPr/>
+                <m:t>σ</m:t>
+              </m:r>
+            </m:e>
+            <m:sub>
+              <m:r>
+                <m:rPr/>
+                <m:t>1</m:t>
+              </m:r>
+            </m:sub>
+          </m:sSub>
+          <m:r>
+            <m:rPr/>
+            <m:t>,</m:t>
+          </m:r>
+          <m:sSub>
+            <m:e>
+              <m:r>
+                <m:rPr/>
+                <m:t>σ</m:t>
+              </m:r>
+            </m:e>
+            <m:sub>
+              <m:r>
+                <m:rPr/>
+                <m:t>2</m:t>
+              </m:r>
+            </m:sub>
+          </m:sSub>
+          <m:r>
+            <m:rPr/>
+            <m:t>)</m:t>
+          </m:r>
+          <m:r>
+            <m:rPr/>
+            <m:t>=</m:t>
+          </m:r>
+          <m:nary>
+            <m:naryPr>
+              <m:chr m:val="∑"/>
+              <m:limLoc m:val="undOvr"/>
+              <m:grow/>
+              <m:supHide m:val="off"/>
+              <m:supHide m:val="off"/>
+            </m:naryPr>
+            <m:e>
+              <m:sSub>
+                <m:e>
+                  <m:r>
+                    <m:rPr/>
+                    <m:t>σ</m:t>
+                  </m:r>
+                </m:e>
+                <m:sub>
+                  <m:r>
+                    <m:rPr/>
+                    <m:t>1</m:t>
+                  </m:r>
+                </m:sub>
+              </m:sSub>
+            </m:e>
+            <m:sub>
+              <m:r>
+                <m:rPr/>
+                <m:t>r</m:t>
+              </m:r>
+              <m:r>
+                <m:rPr/>
+                <m:t>∈</m:t>
+              </m:r>
+              <m:sSub>
+                <m:e>
+                  <m:r>
+                    <m:rPr/>
+                    <m:t>S</m:t>
+                  </m:r>
+                </m:e>
+                <m:sub>
+                  <m:r>
+                    <m:rPr/>
+                    <m:t>1</m:t>
+                  </m:r>
+                </m:sub>
+              </m:sSub>
+              <m:r>
+                <m:rPr/>
+                <m:t>,</m:t>
+              </m:r>
+              <m:r>
+                <m:rPr/>
+                <m:t>s</m:t>
+              </m:r>
+              <m:r>
+                <m:rPr/>
+                <m:t>∈</m:t>
+              </m:r>
+              <m:sSub>
+                <m:e>
+                  <m:r>
+                    <m:rPr/>
+                    <m:t>S</m:t>
+                  </m:r>
+                </m:e>
+                <m:sub>
+                  <m:r>
+                    <m:rPr/>
+                    <m:t>2</m:t>
+                  </m:r>
+                </m:sub>
+              </m:sSub>
+            </m:sub>
+            <m:sup/>
+          </m:nary>
+          <m:r>
+            <m:rPr/>
+            <m:t>(</m:t>
+          </m:r>
+          <m:r>
+            <m:rPr/>
+            <m:t>r</m:t>
+          </m:r>
+          <m:r>
+            <m:rPr/>
+            <m:t>)</m:t>
+          </m:r>
+          <m:sSub>
+            <m:e>
+              <m:r>
+                <m:rPr/>
+                <m:t>σ</m:t>
+              </m:r>
+            </m:e>
+            <m:sub>
+              <m:r>
+                <m:rPr/>
+                <m:t>2</m:t>
+              </m:r>
+            </m:sub>
+          </m:sSub>
+          <m:r>
+            <m:rPr/>
+            <m:t>(</m:t>
+          </m:r>
+          <m:r>
+            <m:rPr/>
+            <m:t>s</m:t>
+          </m:r>
+          <m:r>
+            <m:rPr/>
+            <m:t>)</m:t>
+          </m:r>
+          <m:sSub>
+            <m:e>
+              <m:r>
+                <m:rPr/>
+                <m:t>u</m:t>
+              </m:r>
+            </m:e>
+            <m:sub>
+              <m:r>
+                <m:rPr/>
+                <m:t>1</m:t>
+              </m:r>
+            </m:sub>
+          </m:sSub>
+          <m:r>
+            <m:rPr/>
+            <m:t>(</m:t>
+          </m:r>
+          <m:r>
+            <m:rPr/>
+            <m:t>r</m:t>
+          </m:r>
+          <m:r>
+            <m:rPr/>
+            <m:t>,</m:t>
+          </m:r>
+          <m:r>
+            <m:rPr/>
+            <m:t>s</m:t>
+          </m:r>
+          <m:r>
+            <m:rPr/>
+            <m:t>)</m:t>
+          </m:r>
+          <m:r>
+            <m:rPr/>
+            <m:t>=</m:t>
+          </m:r>
+          <m:r>
+            <m:rPr/>
+            <m:t>−</m:t>
+          </m:r>
+          <m:r>
+            <m:rPr/>
+            <m:t>x</m:t>
+          </m:r>
+          <m:r>
+            <m:rPr/>
+            <m:t>+</m:t>
+          </m:r>
+          <m:r>
+            <m:rPr/>
+            <m:t>(</m:t>
+          </m:r>
+          <m:r>
+            <m:rPr/>
+            <m:t>1</m:t>
+          </m:r>
+          <m:r>
+            <m:rPr/>
+            <m:t>−</m:t>
+          </m:r>
+          <m:r>
+            <m:rPr/>
+            <m:t>x</m:t>
+          </m:r>
+          <m:r>
+            <m:rPr/>
+            <m:t>)</m:t>
+          </m:r>
+          <m:r>
+            <m:rPr/>
+            <m:t>=</m:t>
+          </m:r>
+          <m:r>
+            <m:rPr/>
+            <m:t>1</m:t>
+          </m:r>
+          <m:r>
+            <m:rPr/>
+            <m:t>−</m:t>
+          </m:r>
+          <m:r>
+            <m:rPr/>
+            <m:t>2</m:t>
+          </m:r>
+          <m:r>
+            <m:rPr/>
+            <m:t>x</m:t>
+          </m:r>
+        </m:oMath>
+      </m:oMathPara>
+      <w:br/>
+    </w:p>
+    <w:p>
+      <w:r>
+        <w:t xml:space="preserve">Similarly if player 1 always plays tails the expected utility to player 2 is:</w:t>
+      </w:r>
+    </w:p>
+    <w:p>
+      <w:br/>
+      <m:oMathPara>
+        <m:oMathParaPr>
+          <m:jc m:val="center"/>
+        </m:oMathParaPr>
+        <m:oMath>
+          <m:sSub>
+            <m:e>
+              <m:r>
+                <m:rPr/>
+                <m:t>u</m:t>
+              </m:r>
+            </m:e>
+            <m:sub>
+              <m:r>
+                <m:rPr/>
+                <m:t>2</m:t>
+              </m:r>
+            </m:sub>
+          </m:sSub>
+          <m:r>
+            <m:rPr/>
+            <m:t>(</m:t>
+          </m:r>
+          <m:sSub>
+            <m:e>
+              <m:r>
+                <m:rPr/>
+                <m:t>σ</m:t>
+              </m:r>
+            </m:e>
+            <m:sub>
+              <m:r>
+                <m:rPr/>
+                <m:t>1</m:t>
+              </m:r>
+            </m:sub>
+          </m:sSub>
+          <m:r>
+            <m:rPr/>
+            <m:t>,</m:t>
+          </m:r>
+          <m:sSub>
+            <m:e>
+              <m:r>
+                <m:rPr/>
+                <m:t>σ</m:t>
+              </m:r>
+            </m:e>
+            <m:sub>
+              <m:r>
+                <m:rPr/>
+                <m:t>2</m:t>
+              </m:r>
+            </m:sub>
+          </m:sSub>
+          <m:r>
+            <m:rPr/>
+            <m:t>)</m:t>
+          </m:r>
+          <m:r>
+            <m:rPr/>
+            <m:t>=</m:t>
+          </m:r>
+          <m:nary>
+            <m:naryPr>
+              <m:chr m:val="∑"/>
+              <m:limLoc m:val="undOvr"/>
+              <m:grow/>
+              <m:supHide m:val="off"/>
+              <m:supHide m:val="off"/>
+            </m:naryPr>
+            <m:e>
+              <m:sSub>
+                <m:e>
+                  <m:r>
+                    <m:rPr/>
+                    <m:t>σ</m:t>
+                  </m:r>
+                </m:e>
+                <m:sub>
+                  <m:r>
+                    <m:rPr/>
+                    <m:t>1</m:t>
+                  </m:r>
+                </m:sub>
+              </m:sSub>
+            </m:e>
+            <m:sub>
+              <m:r>
+                <m:rPr/>
+                <m:t>r</m:t>
+              </m:r>
+              <m:r>
+                <m:rPr/>
+                <m:t>∈</m:t>
+              </m:r>
+              <m:sSub>
+                <m:e>
+                  <m:r>
+                    <m:rPr/>
+                    <m:t>S</m:t>
+                  </m:r>
+                </m:e>
+                <m:sub>
+                  <m:r>
+                    <m:rPr/>
+                    <m:t>1</m:t>
+                  </m:r>
+                </m:sub>
+              </m:sSub>
+              <m:r>
+                <m:rPr/>
+                <m:t>,</m:t>
+              </m:r>
+              <m:r>
+                <m:rPr/>
+                <m:t>s</m:t>
+              </m:r>
+              <m:r>
+                <m:rPr/>
+                <m:t>∈</m:t>
+              </m:r>
+              <m:sSub>
+                <m:e>
+                  <m:r>
+                    <m:rPr/>
+                    <m:t>S</m:t>
+                  </m:r>
+                </m:e>
+                <m:sub>
+                  <m:r>
+                    <m:rPr/>
+                    <m:t>2</m:t>
+                  </m:r>
+                </m:sub>
+              </m:sSub>
+            </m:sub>
+            <m:sup/>
+          </m:nary>
+          <m:r>
+            <m:rPr/>
+            <m:t>(</m:t>
+          </m:r>
+          <m:r>
+            <m:rPr/>
+            <m:t>r</m:t>
+          </m:r>
+          <m:r>
+            <m:rPr/>
+            <m:t>)</m:t>
+          </m:r>
+          <m:sSub>
+            <m:e>
+              <m:r>
+                <m:rPr/>
+                <m:t>σ</m:t>
+              </m:r>
+            </m:e>
+            <m:sub>
+              <m:r>
+                <m:rPr/>
+                <m:t>2</m:t>
+              </m:r>
+            </m:sub>
+          </m:sSub>
+          <m:r>
+            <m:rPr/>
+            <m:t>(</m:t>
+          </m:r>
+          <m:r>
+            <m:rPr/>
+            <m:t>s</m:t>
+          </m:r>
+          <m:r>
+            <m:rPr/>
+            <m:t>)</m:t>
+          </m:r>
+          <m:sSub>
+            <m:e>
+              <m:r>
+                <m:rPr/>
+                <m:t>u</m:t>
+              </m:r>
+            </m:e>
+            <m:sub>
+              <m:r>
+                <m:rPr/>
+                <m:t>2</m:t>
+              </m:r>
+            </m:sub>
+          </m:sSub>
+          <m:r>
+            <m:rPr/>
+            <m:t>(</m:t>
+          </m:r>
+          <m:r>
+            <m:rPr/>
+            <m:t>r</m:t>
+          </m:r>
+          <m:r>
+            <m:rPr/>
+            <m:t>,</m:t>
+          </m:r>
+          <m:r>
+            <m:rPr/>
+            <m:t>s</m:t>
+          </m:r>
+          <m:r>
+            <m:rPr/>
+            <m:t>)</m:t>
+          </m:r>
+          <m:r>
+            <m:rPr/>
+            <m:t>=</m:t>
+          </m:r>
+          <m:r>
+            <m:rPr/>
+            <m:t>x</m:t>
+          </m:r>
+          <m:r>
+            <m:rPr/>
+            <m:t>+</m:t>
+          </m:r>
+          <m:r>
+            <m:rPr/>
+            <m:t>(</m:t>
+          </m:r>
+          <m:r>
+            <m:rPr/>
+            <m:t>x</m:t>
+          </m:r>
+          <m:r>
+            <m:rPr/>
+            <m:t>−</m:t>
+          </m:r>
+          <m:r>
+            <m:rPr/>
+            <m:t>1</m:t>
+          </m:r>
+          <m:r>
+            <m:rPr/>
+            <m:t>)</m:t>
+          </m:r>
+          <m:r>
+            <m:rPr/>
+            <m:t>=</m:t>
+          </m:r>
+          <m:r>
+            <m:rPr/>
+            <m:t>2</m:t>
+          </m:r>
+          <m:r>
+            <m:rPr/>
+            <m:t>x</m:t>
+          </m:r>
+          <m:r>
+            <m:rPr/>
+            <m:t>−</m:t>
+          </m:r>
+          <m:r>
+            <m:rPr/>
+            <m:t>1</m:t>
+          </m:r>
+        </m:oMath>
+      </m:oMathPara>
+      <w:br/>
+    </w:p>
+    <w:p>
+      <w:r>
+        <w:t xml:space="preserve">A plot of this is shown here:</w:t>
+      </w:r>
+    </w:p>
+    <w:p>
+      <w:r>
+        <w:drawing>
+          <wp:inline>
+            <wp:extent cx="7213600" cy="5372100"/>
+            <wp:effectExtent b="0" l="0" r="0" t="0"/>
+            <wp:docPr descr="" id="1" name="Picture"/>
+            <a:graphic>
+              <a:graphicData uri="http://schemas.openxmlformats.org/drawingml/2006/picture">
+                <pic:pic>
+                  <pic:nvPicPr>
+                    <pic:cNvPr descr="./plots/L02-plot01.png" id="0" name="Picture"/>
+                    <pic:cNvPicPr>
+                      <a:picLocks noChangeArrowheads="1" noChangeAspect="1"/>
+                    </pic:cNvPicPr>
+                  </pic:nvPicPr>
+                  <pic:blipFill>
+                    <a:blip r:embed="image3"/>
+                    <a:stretch>
+                      <a:fillRect/>
+                    </a:stretch>
+                  </pic:blipFill>
+                  <pic:spPr bwMode="auto">
+                    <a:xfrm>
+                      <a:off x="0" y="0"/>
+                      <a:ext cx="7213600" cy="5372100"/>
+                    </a:xfrm>
+                    <a:prstGeom prst="rect">
+                      <a:avLst/>
+                    </a:prstGeom>
+                    <a:noFill/>
+                    <a:ln w="9525">
+                      <a:noFill/>
+                      <a:headEnd/>
+                      <a:tailEnd/>
+                    </a:ln>
+                  </pic:spPr>
+                </pic:pic>
+              </a:graphicData>
+            </a:graphic>
+          </wp:inline>
+        </w:drawing>
+      </w:r>
+    </w:p>
+    <w:p>
+      <w:pPr>
+        <w:pStyle w:val="ImageCaption"/>
+      </w:pPr>
+    </w:p>
+    <w:p>
+      <w:r>
+        <w:t xml:space="preserve">Add to this plot by assuming that the players independently both play heads.</w:t>
+      </w:r>
     </w:p>
   </w:body>
 </w:document>

</xml_diff>